<commit_message>
Conclusion and emails added
</commit_message>
<xml_diff>
--- a/Final/Leaplist.docx
+++ b/Final/Leaplist.docx
@@ -293,7 +293,6 @@
               <w:rPr>
                 <w:noProof/>
                 <w:webHidden/>
-                <w:rtl/>
               </w:rPr>
               <w:t>3</w:t>
             </w:r>
@@ -401,7 +400,6 @@
               <w:rPr>
                 <w:noProof/>
                 <w:webHidden/>
-                <w:rtl/>
               </w:rPr>
               <w:t>3</w:t>
             </w:r>
@@ -509,7 +507,6 @@
               <w:rPr>
                 <w:noProof/>
                 <w:webHidden/>
-                <w:rtl/>
               </w:rPr>
               <w:t>3</w:t>
             </w:r>
@@ -617,7 +614,6 @@
               <w:rPr>
                 <w:noProof/>
                 <w:webHidden/>
-                <w:rtl/>
               </w:rPr>
               <w:t>3</w:t>
             </w:r>
@@ -725,7 +721,6 @@
               <w:rPr>
                 <w:noProof/>
                 <w:webHidden/>
-                <w:rtl/>
               </w:rPr>
               <w:t>4</w:t>
             </w:r>
@@ -833,7 +828,6 @@
               <w:rPr>
                 <w:noProof/>
                 <w:webHidden/>
-                <w:rtl/>
               </w:rPr>
               <w:t>5</w:t>
             </w:r>
@@ -941,7 +935,6 @@
               <w:rPr>
                 <w:noProof/>
                 <w:webHidden/>
-                <w:rtl/>
               </w:rPr>
               <w:t>5</w:t>
             </w:r>
@@ -1049,7 +1042,6 @@
               <w:rPr>
                 <w:noProof/>
                 <w:webHidden/>
-                <w:rtl/>
               </w:rPr>
               <w:t>5</w:t>
             </w:r>
@@ -1157,7 +1149,6 @@
               <w:rPr>
                 <w:noProof/>
                 <w:webHidden/>
-                <w:rtl/>
               </w:rPr>
               <w:t>5</w:t>
             </w:r>
@@ -1265,7 +1256,6 @@
               <w:rPr>
                 <w:noProof/>
                 <w:webHidden/>
-                <w:rtl/>
               </w:rPr>
               <w:t>6</w:t>
             </w:r>
@@ -1373,7 +1363,6 @@
               <w:rPr>
                 <w:noProof/>
                 <w:webHidden/>
-                <w:rtl/>
               </w:rPr>
               <w:t>7</w:t>
             </w:r>
@@ -1481,7 +1470,6 @@
               <w:rPr>
                 <w:noProof/>
                 <w:webHidden/>
-                <w:rtl/>
               </w:rPr>
               <w:t>7</w:t>
             </w:r>
@@ -1589,7 +1577,6 @@
               <w:rPr>
                 <w:noProof/>
                 <w:webHidden/>
-                <w:rtl/>
               </w:rPr>
               <w:t>10</w:t>
             </w:r>
@@ -1697,7 +1684,6 @@
               <w:rPr>
                 <w:noProof/>
                 <w:webHidden/>
-                <w:rtl/>
               </w:rPr>
               <w:t>13</w:t>
             </w:r>
@@ -1805,7 +1791,6 @@
               <w:rPr>
                 <w:noProof/>
                 <w:webHidden/>
-                <w:rtl/>
               </w:rPr>
               <w:t>15</w:t>
             </w:r>
@@ -1913,7 +1898,6 @@
               <w:rPr>
                 <w:noProof/>
                 <w:webHidden/>
-                <w:rtl/>
               </w:rPr>
               <w:t>18</w:t>
             </w:r>
@@ -1947,6 +1931,15 @@
                 <w:noProof/>
               </w:rPr>
               <w:t>Parallel Overhead Benchmark</w:t>
+            </w:r>
+            <w:r>
+              <w:rPr>
+                <w:rFonts w:hint="cs"/>
+                <w:noProof/>
+                <w:webHidden/>
+                <w:rtl/>
+              </w:rPr>
+              <w:t xml:space="preserve"> </w:t>
             </w:r>
             <w:r>
               <w:rPr>
@@ -2021,7 +2014,6 @@
               <w:rPr>
                 <w:noProof/>
                 <w:webHidden/>
-                <w:rtl/>
               </w:rPr>
               <w:t>22</w:t>
             </w:r>
@@ -2041,6 +2033,9 @@
           </w:pPr>
           <w:r>
             <w:fldChar w:fldCharType="end"/>
+          </w:r>
+          <w:r>
+            <w:t xml:space="preserve">      Conclusion......................................................................................................................... 24</w:t>
           </w:r>
         </w:p>
       </w:sdtContent>
@@ -7684,26 +7679,28 @@
         <w:bidi w:val="0"/>
         <w:rPr>
           <w:rFonts w:cstheme="majorBidi"/>
-        </w:rPr>
-      </w:pPr>
-      <w:r>
-        <w:rPr>
-          <w:rFonts w:cstheme="majorBidi"/>
-        </w:rPr>
-        <w:t>The Transactional modules show a greater overhead although in "C" this isn't significant. In contrast the overhead for these modules in Java is much higher and exceeds 50%. This might greatly impact the performance of these modules and deem them unworthy for use in real implementations. We expect to see the impact of these results in the other benchmarks we performed.</w:t>
-      </w:r>
-      <w:r>
-        <w:rPr>
-          <w:rFonts w:cstheme="majorBidi"/>
-        </w:rPr>
-        <w:t xml:space="preserve"> One of the reasons for the great overhead for the transactions implementations  might be that when our code is instrumented using the library, a lot of extra code is added to handle the actual transactions. This code has a lot of logic and clearly impacts the run time of the program.</w:t>
-      </w:r>
-      <w:r>
-        <w:rPr>
-          <w:rFonts w:cstheme="majorBidi"/>
           <w:b/>
           <w:bCs/>
         </w:rPr>
+      </w:pPr>
+      <w:r>
+        <w:rPr>
+          <w:rFonts w:cstheme="majorBidi"/>
+        </w:rPr>
+        <w:t>The Transactional modules show a greater overhead although in "C" this isn't significant. In contrast the overhead for these modules in Java is much higher and exceeds 50%. This might greatly impact the performance of these modules and deem them unworthy for use in real implementations. We expect to see the impact of these results in the other benchmarks we performed.</w:t>
+      </w:r>
+      <w:r>
+        <w:rPr>
+          <w:rFonts w:cstheme="majorBidi"/>
+        </w:rPr>
+        <w:t xml:space="preserve"> One of the reasons for the great overhead for the transactions implementations  might be that when our code is instrumented using the library, a lot of extra code is added to handle the actual transactions. This code has a lot of logic and clearly impacts the run time of the program.</w:t>
+      </w:r>
+      <w:r>
+        <w:rPr>
+          <w:rFonts w:cstheme="majorBidi"/>
+          <w:b/>
+          <w:bCs/>
+        </w:rPr>
         <w:tab/>
         <w:t xml:space="preserve"> </w:t>
       </w:r>
@@ -7723,8 +7720,127 @@
           <w:b/>
           <w:bCs/>
         </w:rPr>
-        <w:tab/>
-      </w:r>
+        <w:br w:type="page"/>
+      </w:r>
+    </w:p>
+    <w:p>
+      <w:pPr>
+        <w:bidi w:val="0"/>
+        <w:rPr>
+          <w:rFonts w:cstheme="majorBidi"/>
+        </w:rPr>
+      </w:pPr>
+    </w:p>
+    <w:p>
+      <w:pPr>
+        <w:pStyle w:val="2"/>
+        <w:bidi w:val="0"/>
+      </w:pPr>
+      <w:r>
+        <w:t xml:space="preserve">Conclusion </w:t>
+      </w:r>
+    </w:p>
+    <w:p>
+      <w:pPr>
+        <w:bidi w:val="0"/>
+      </w:pPr>
+      <w:r>
+        <w:t>After researching the data structure with different parameters , we recommend to use the following setting:</w:t>
+      </w:r>
+    </w:p>
+    <w:p>
+      <w:pPr>
+        <w:pStyle w:val="a3"/>
+        <w:numPr>
+          <w:ilvl w:val="0"/>
+          <w:numId w:val="8"/>
+        </w:numPr>
+        <w:bidi w:val="0"/>
+      </w:pPr>
+      <w:r>
+        <w:t xml:space="preserve">The fine </w:t>
+      </w:r>
+      <w:r>
+        <w:t>grained implementation</w:t>
+      </w:r>
+      <w:r>
+        <w:t xml:space="preserve"> provides the best throughput</w:t>
+      </w:r>
+      <w:r>
+        <w:t>.</w:t>
+      </w:r>
+    </w:p>
+    <w:p>
+      <w:pPr>
+        <w:pStyle w:val="a3"/>
+        <w:numPr>
+          <w:ilvl w:val="0"/>
+          <w:numId w:val="8"/>
+        </w:numPr>
+        <w:bidi w:val="0"/>
+      </w:pPr>
+      <w:r>
+        <w:t xml:space="preserve">Use </w:t>
+      </w:r>
+      <w:proofErr w:type="spellStart"/>
+      <w:r>
+        <w:t>trie</w:t>
+      </w:r>
+      <w:proofErr w:type="spellEnd"/>
+      <w:r>
+        <w:t xml:space="preserve"> only in cases where the data structure is used for lookup or range query only ( or a very small percentage of modification ) .</w:t>
+      </w:r>
+    </w:p>
+    <w:p>
+      <w:pPr>
+        <w:pStyle w:val="a3"/>
+        <w:numPr>
+          <w:ilvl w:val="0"/>
+          <w:numId w:val="8"/>
+        </w:numPr>
+        <w:bidi w:val="0"/>
+      </w:pPr>
+      <w:r>
+        <w:t>M</w:t>
+      </w:r>
+      <w:r>
+        <w:t>aximum node size of 100 elements</w:t>
+      </w:r>
+      <w:r>
+        <w:t xml:space="preserve"> is recommended</w:t>
+      </w:r>
+      <w:r>
+        <w:t>.</w:t>
+      </w:r>
+    </w:p>
+    <w:p>
+      <w:pPr>
+        <w:pStyle w:val="a3"/>
+        <w:numPr>
+          <w:ilvl w:val="0"/>
+          <w:numId w:val="8"/>
+        </w:numPr>
+        <w:bidi w:val="0"/>
+      </w:pPr>
+      <w:r>
+        <w:t xml:space="preserve">Keep in mind that a big key range </w:t>
+      </w:r>
+      <w:r>
+        <w:t>will</w:t>
+      </w:r>
+      <w:r>
+        <w:t xml:space="preserve"> affect performance.</w:t>
+      </w:r>
+    </w:p>
+    <w:p>
+      <w:pPr>
+        <w:bidi w:val="0"/>
+        <w:rPr>
+          <w:rFonts w:cstheme="majorBidi"/>
+          <w:b/>
+          <w:bCs/>
+        </w:rPr>
+      </w:pPr>
     </w:p>
     <w:p>
       <w:pPr>
@@ -8158,6 +8274,119 @@
     </w:lvl>
   </w:abstractNum>
   <w:abstractNum w:abstractNumId="4">
+    <w:nsid w:val="4A835472"/>
+    <w:multiLevelType w:val="hybridMultilevel"/>
+    <w:tmpl w:val="B23C15DA"/>
+    <w:lvl w:ilvl="0" w:tplc="04090001">
+      <w:start w:val="1"/>
+      <w:numFmt w:val="bullet"/>
+      <w:lvlText w:val=""/>
+      <w:lvlJc w:val="left"/>
+      <w:pPr>
+        <w:ind w:left="720" w:hanging="360"/>
+      </w:pPr>
+      <w:rPr>
+        <w:rFonts w:ascii="Symbol" w:hAnsi="Symbol" w:hint="default"/>
+      </w:rPr>
+    </w:lvl>
+    <w:lvl w:ilvl="1" w:tplc="04090003" w:tentative="1">
+      <w:start w:val="1"/>
+      <w:numFmt w:val="bullet"/>
+      <w:lvlText w:val="o"/>
+      <w:lvlJc w:val="left"/>
+      <w:pPr>
+        <w:ind w:left="1440" w:hanging="360"/>
+      </w:pPr>
+      <w:rPr>
+        <w:rFonts w:ascii="Courier New" w:hAnsi="Courier New" w:cs="Courier New" w:hint="default"/>
+      </w:rPr>
+    </w:lvl>
+    <w:lvl w:ilvl="2" w:tplc="04090005" w:tentative="1">
+      <w:start w:val="1"/>
+      <w:numFmt w:val="bullet"/>
+      <w:lvlText w:val=""/>
+      <w:lvlJc w:val="left"/>
+      <w:pPr>
+        <w:ind w:left="2160" w:hanging="360"/>
+      </w:pPr>
+      <w:rPr>
+        <w:rFonts w:ascii="Wingdings" w:hAnsi="Wingdings" w:hint="default"/>
+      </w:rPr>
+    </w:lvl>
+    <w:lvl w:ilvl="3" w:tplc="04090001" w:tentative="1">
+      <w:start w:val="1"/>
+      <w:numFmt w:val="bullet"/>
+      <w:lvlText w:val=""/>
+      <w:lvlJc w:val="left"/>
+      <w:pPr>
+        <w:ind w:left="2880" w:hanging="360"/>
+      </w:pPr>
+      <w:rPr>
+        <w:rFonts w:ascii="Symbol" w:hAnsi="Symbol" w:hint="default"/>
+      </w:rPr>
+    </w:lvl>
+    <w:lvl w:ilvl="4" w:tplc="04090003" w:tentative="1">
+      <w:start w:val="1"/>
+      <w:numFmt w:val="bullet"/>
+      <w:lvlText w:val="o"/>
+      <w:lvlJc w:val="left"/>
+      <w:pPr>
+        <w:ind w:left="3600" w:hanging="360"/>
+      </w:pPr>
+      <w:rPr>
+        <w:rFonts w:ascii="Courier New" w:hAnsi="Courier New" w:cs="Courier New" w:hint="default"/>
+      </w:rPr>
+    </w:lvl>
+    <w:lvl w:ilvl="5" w:tplc="04090005" w:tentative="1">
+      <w:start w:val="1"/>
+      <w:numFmt w:val="bullet"/>
+      <w:lvlText w:val=""/>
+      <w:lvlJc w:val="left"/>
+      <w:pPr>
+        <w:ind w:left="4320" w:hanging="360"/>
+      </w:pPr>
+      <w:rPr>
+        <w:rFonts w:ascii="Wingdings" w:hAnsi="Wingdings" w:hint="default"/>
+      </w:rPr>
+    </w:lvl>
+    <w:lvl w:ilvl="6" w:tplc="04090001" w:tentative="1">
+      <w:start w:val="1"/>
+      <w:numFmt w:val="bullet"/>
+      <w:lvlText w:val=""/>
+      <w:lvlJc w:val="left"/>
+      <w:pPr>
+        <w:ind w:left="5040" w:hanging="360"/>
+      </w:pPr>
+      <w:rPr>
+        <w:rFonts w:ascii="Symbol" w:hAnsi="Symbol" w:hint="default"/>
+      </w:rPr>
+    </w:lvl>
+    <w:lvl w:ilvl="7" w:tplc="04090003" w:tentative="1">
+      <w:start w:val="1"/>
+      <w:numFmt w:val="bullet"/>
+      <w:lvlText w:val="o"/>
+      <w:lvlJc w:val="left"/>
+      <w:pPr>
+        <w:ind w:left="5760" w:hanging="360"/>
+      </w:pPr>
+      <w:rPr>
+        <w:rFonts w:ascii="Courier New" w:hAnsi="Courier New" w:cs="Courier New" w:hint="default"/>
+      </w:rPr>
+    </w:lvl>
+    <w:lvl w:ilvl="8" w:tplc="04090005" w:tentative="1">
+      <w:start w:val="1"/>
+      <w:numFmt w:val="bullet"/>
+      <w:lvlText w:val=""/>
+      <w:lvlJc w:val="left"/>
+      <w:pPr>
+        <w:ind w:left="6480" w:hanging="360"/>
+      </w:pPr>
+      <w:rPr>
+        <w:rFonts w:ascii="Wingdings" w:hAnsi="Wingdings" w:hint="default"/>
+      </w:rPr>
+    </w:lvl>
+  </w:abstractNum>
+  <w:abstractNum w:abstractNumId="5">
     <w:nsid w:val="4E834FF9"/>
     <w:multiLevelType w:val="hybridMultilevel"/>
     <w:tmpl w:val="547226A4"/>
@@ -8246,7 +8475,7 @@
       </w:pPr>
     </w:lvl>
   </w:abstractNum>
-  <w:abstractNum w:abstractNumId="5">
+  <w:abstractNum w:abstractNumId="6">
     <w:nsid w:val="62B63183"/>
     <w:multiLevelType w:val="multilevel"/>
     <w:tmpl w:val="AA68D8EE"/>
@@ -8367,7 +8596,7 @@
       </w:rPr>
     </w:lvl>
   </w:abstractNum>
-  <w:abstractNum w:abstractNumId="6">
+  <w:abstractNum w:abstractNumId="7">
     <w:nsid w:val="6F9574AD"/>
     <w:multiLevelType w:val="hybridMultilevel"/>
     <w:tmpl w:val="E6D64562"/>
@@ -8487,10 +8716,10 @@
     <w:abstractNumId w:val="3"/>
   </w:num>
   <w:num w:numId="3">
-    <w:abstractNumId w:val="5"/>
+    <w:abstractNumId w:val="6"/>
   </w:num>
   <w:num w:numId="4">
-    <w:abstractNumId w:val="4"/>
+    <w:abstractNumId w:val="5"/>
   </w:num>
   <w:num w:numId="5">
     <w:abstractNumId w:val="1"/>
@@ -8499,7 +8728,10 @@
     <w:abstractNumId w:val="2"/>
   </w:num>
   <w:num w:numId="7">
-    <w:abstractNumId w:val="6"/>
+    <w:abstractNumId w:val="7"/>
+  </w:num>
+  <w:num w:numId="8">
+    <w:abstractNumId w:val="4"/>
   </w:num>
 </w:numbering>
 </file>
@@ -9331,10 +9563,10 @@
           <c:layoutTarget val="inner"/>
           <c:xMode val="edge"/>
           <c:yMode val="edge"/>
-          <c:x val="0.12486162002027008"/>
-          <c:y val="0.17171296296296343"/>
-          <c:w val="0.66597261963435428"/>
-          <c:h val="0.72088764946048556"/>
+          <c:x val="0.12486162002027014"/>
+          <c:y val="0.17171296296296348"/>
+          <c:w val="0.66597261963435472"/>
+          <c:h val="0.72088764946048589"/>
         </c:manualLayout>
       </c:layout>
       <c:scatterChart>
@@ -9476,7 +9708,7 @@
                   <c:v>1310710.75</c:v>
                 </c:pt>
                 <c:pt idx="2">
-                  <c:v>2579939.833333326</c:v>
+                  <c:v>2579939.8333333251</c:v>
                 </c:pt>
                 <c:pt idx="3">
                   <c:v>2890034.5</c:v>
@@ -9631,11 +9863,11 @@
             </c:numRef>
           </c:yVal>
         </c:ser>
-        <c:axId val="129756160"/>
-        <c:axId val="130001920"/>
+        <c:axId val="82008320"/>
+        <c:axId val="82094720"/>
       </c:scatterChart>
       <c:valAx>
-        <c:axId val="129756160"/>
+        <c:axId val="82008320"/>
         <c:scaling>
           <c:orientation val="minMax"/>
         </c:scaling>
@@ -9690,12 +9922,12 @@
             <a:endParaRPr lang="he-IL"/>
           </a:p>
         </c:txPr>
-        <c:crossAx val="130001920"/>
+        <c:crossAx val="82094720"/>
         <c:crosses val="autoZero"/>
         <c:crossBetween val="midCat"/>
       </c:valAx>
       <c:valAx>
-        <c:axId val="130001920"/>
+        <c:axId val="82094720"/>
         <c:scaling>
           <c:orientation val="minMax"/>
         </c:scaling>
@@ -9750,7 +9982,7 @@
             <a:endParaRPr lang="he-IL"/>
           </a:p>
         </c:txPr>
-        <c:crossAx val="129756160"/>
+        <c:crossAx val="82008320"/>
         <c:crosses val="autoZero"/>
         <c:crossBetween val="midCat"/>
       </c:valAx>
@@ -9768,7 +10000,7 @@
         <c:manualLayout>
           <c:xMode val="edge"/>
           <c:yMode val="edge"/>
-          <c:x val="0.73629101390508034"/>
+          <c:x val="0.73629101390508089"/>
           <c:y val="0.24040741923965947"/>
           <c:w val="0.26010157821181445"/>
           <c:h val="0.4527194664047276"/>
@@ -9904,7 +10136,7 @@
                   <c:v>3388.4490439334222</c:v>
                 </c:pt>
                 <c:pt idx="2">
-                  <c:v>3461.4306565349648</c:v>
+                  <c:v>3461.4306565349666</c:v>
                 </c:pt>
                 <c:pt idx="3">
                   <c:v>1335.4632317414612</c:v>
@@ -9974,7 +10206,7 @@
                   <c:v>2940.029010627843</c:v>
                 </c:pt>
                 <c:pt idx="2">
-                  <c:v>2317.2510639404941</c:v>
+                  <c:v>2317.251063940495</c:v>
                 </c:pt>
                 <c:pt idx="3">
                   <c:v>6788.4699810542734</c:v>
@@ -10123,11 +10355,11 @@
             </c:numRef>
           </c:yVal>
         </c:ser>
-        <c:axId val="117684480"/>
-        <c:axId val="117703040"/>
+        <c:axId val="81499264"/>
+        <c:axId val="81501184"/>
       </c:scatterChart>
       <c:valAx>
-        <c:axId val="117684480"/>
+        <c:axId val="81499264"/>
         <c:scaling>
           <c:orientation val="minMax"/>
         </c:scaling>
@@ -10182,12 +10414,12 @@
             <a:endParaRPr lang="he-IL"/>
           </a:p>
         </c:txPr>
-        <c:crossAx val="117703040"/>
+        <c:crossAx val="81501184"/>
         <c:crosses val="autoZero"/>
         <c:crossBetween val="midCat"/>
       </c:valAx>
       <c:valAx>
-        <c:axId val="117703040"/>
+        <c:axId val="81501184"/>
         <c:scaling>
           <c:orientation val="minMax"/>
         </c:scaling>
@@ -10242,7 +10474,7 @@
             <a:endParaRPr lang="he-IL"/>
           </a:p>
         </c:txPr>
-        <c:crossAx val="117684480"/>
+        <c:crossAx val="81499264"/>
         <c:crosses val="autoZero"/>
         <c:crossBetween val="midCat"/>
       </c:valAx>
@@ -10299,9 +10531,9 @@
           <c:xMode val="edge"/>
           <c:yMode val="edge"/>
           <c:x val="0.11276463859739051"/>
-          <c:y val="4.1515643877848729E-2"/>
+          <c:y val="4.1515643877848743E-2"/>
           <c:w val="0.70945432855493507"/>
-          <c:h val="0.82093131215741022"/>
+          <c:h val="0.82093131215741044"/>
         </c:manualLayout>
       </c:layout>
       <c:scatterChart>
@@ -10374,7 +10606,7 @@
                   <c:v>3589887.25</c:v>
                 </c:pt>
                 <c:pt idx="3">
-                  <c:v>4130698.8333333242</c:v>
+                  <c:v>4130698.8333333232</c:v>
                 </c:pt>
               </c:numCache>
             </c:numRef>
@@ -10440,13 +10672,13 @@
                   <c:v>1215921.8333333333</c:v>
                 </c:pt>
                 <c:pt idx="1">
-                  <c:v>2633689.333333326</c:v>
+                  <c:v>2633689.3333333251</c:v>
                 </c:pt>
                 <c:pt idx="2">
                   <c:v>5040060</c:v>
                 </c:pt>
                 <c:pt idx="3">
-                  <c:v>6910992.3333333218</c:v>
+                  <c:v>6910992.33333332</c:v>
                 </c:pt>
               </c:numCache>
             </c:numRef>
@@ -10594,7 +10826,7 @@
                   <c:v>3785322.0833333307</c:v>
                 </c:pt>
                 <c:pt idx="3">
-                  <c:v>2902412.9166666609</c:v>
+                  <c:v>2902412.91666666</c:v>
                 </c:pt>
               </c:numCache>
             </c:numRef>
@@ -10672,11 +10904,11 @@
             </c:numRef>
           </c:yVal>
         </c:ser>
-        <c:axId val="117737344"/>
-        <c:axId val="117747712"/>
+        <c:axId val="81699584"/>
+        <c:axId val="81701504"/>
       </c:scatterChart>
       <c:valAx>
-        <c:axId val="117737344"/>
+        <c:axId val="81699584"/>
         <c:scaling>
           <c:orientation val="minMax"/>
         </c:scaling>
@@ -10731,12 +10963,12 @@
             <a:endParaRPr lang="he-IL"/>
           </a:p>
         </c:txPr>
-        <c:crossAx val="117747712"/>
+        <c:crossAx val="81701504"/>
         <c:crosses val="autoZero"/>
         <c:crossBetween val="midCat"/>
       </c:valAx>
       <c:valAx>
-        <c:axId val="117747712"/>
+        <c:axId val="81701504"/>
         <c:scaling>
           <c:orientation val="minMax"/>
         </c:scaling>
@@ -10791,7 +11023,7 @@
             <a:endParaRPr lang="he-IL"/>
           </a:p>
         </c:txPr>
-        <c:crossAx val="117737344"/>
+        <c:crossAx val="81699584"/>
         <c:crosses val="autoZero"/>
         <c:crossBetween val="midCat"/>
       </c:valAx>
@@ -10867,6 +11099,7 @@
 
 <file path=word/charts/chart12.xml><?xml version="1.0" encoding="utf-8"?>
 <c:chartSpace xmlns:c="http://schemas.openxmlformats.org/drawingml/2006/chart" xmlns:a="http://schemas.openxmlformats.org/drawingml/2006/main" xmlns:r="http://schemas.openxmlformats.org/officeDocument/2006/relationships">
+  <c:date1904 val="1"/>
   <c:lang val="he-IL"/>
   <c:chart>
     <c:autoTitleDeleted val="1"/>
@@ -11079,7 +11312,7 @@
                 <c:formatCode>General</c:formatCode>
                 <c:ptCount val="4"/>
                 <c:pt idx="0">
-                  <c:v>107782.76666666649</c:v>
+                  <c:v>107782.76666666646</c:v>
                 </c:pt>
                 <c:pt idx="1">
                   <c:v>133512.16666666666</c:v>
@@ -11240,11 +11473,11 @@
             </c:numRef>
           </c:yVal>
         </c:ser>
-        <c:axId val="117778304"/>
-        <c:axId val="117796864"/>
+        <c:axId val="81720064"/>
+        <c:axId val="81721984"/>
       </c:scatterChart>
       <c:valAx>
-        <c:axId val="117778304"/>
+        <c:axId val="81720064"/>
         <c:scaling>
           <c:orientation val="minMax"/>
         </c:scaling>
@@ -11299,12 +11532,12 @@
             <a:endParaRPr lang="he-IL"/>
           </a:p>
         </c:txPr>
-        <c:crossAx val="117796864"/>
+        <c:crossAx val="81721984"/>
         <c:crosses val="autoZero"/>
         <c:crossBetween val="midCat"/>
       </c:valAx>
       <c:valAx>
-        <c:axId val="117796864"/>
+        <c:axId val="81721984"/>
         <c:scaling>
           <c:orientation val="minMax"/>
         </c:scaling>
@@ -11359,7 +11592,7 @@
             <a:endParaRPr lang="he-IL"/>
           </a:p>
         </c:txPr>
-        <c:crossAx val="117778304"/>
+        <c:crossAx val="81720064"/>
         <c:crosses val="autoZero"/>
         <c:crossBetween val="midCat"/>
       </c:valAx>
@@ -11461,10 +11694,10 @@
           <c:layoutTarget val="inner"/>
           <c:xMode val="edge"/>
           <c:yMode val="edge"/>
-          <c:x val="0.27560386623241645"/>
+          <c:x val="0.27560386623241656"/>
           <c:y val="0.17767128546329491"/>
-          <c:w val="0.64962460273999012"/>
-          <c:h val="0.63615547700929143"/>
+          <c:w val="0.64962460273999056"/>
+          <c:h val="0.63615547700929176"/>
         </c:manualLayout>
       </c:layout>
       <c:scatterChart>
@@ -11518,7 +11751,7 @@
                   <c:v>5402485.5</c:v>
                 </c:pt>
                 <c:pt idx="2">
-                  <c:v>3081873.8333333246</c:v>
+                  <c:v>3081873.8333333237</c:v>
                 </c:pt>
                 <c:pt idx="3">
                   <c:v>1652739.6666666681</c:v>
@@ -11527,7 +11760,7 @@
                   <c:v>907095.18749999837</c:v>
                 </c:pt>
                 <c:pt idx="5">
-                  <c:v>509954.86458333442</c:v>
+                  <c:v>509954.86458333454</c:v>
                 </c:pt>
                 <c:pt idx="6">
                   <c:v>267708.63541666692</c:v>
@@ -11603,11 +11836,11 @@
             </c:numRef>
           </c:yVal>
         </c:ser>
-        <c:axId val="117803648"/>
-        <c:axId val="117809920"/>
+        <c:axId val="82187776"/>
+        <c:axId val="82189696"/>
       </c:scatterChart>
       <c:valAx>
-        <c:axId val="117803648"/>
+        <c:axId val="82187776"/>
         <c:scaling>
           <c:orientation val="minMax"/>
         </c:scaling>
@@ -11631,12 +11864,12 @@
         </c:title>
         <c:numFmt formatCode="General" sourceLinked="1"/>
         <c:tickLblPos val="nextTo"/>
-        <c:crossAx val="117809920"/>
+        <c:crossAx val="82189696"/>
         <c:crosses val="autoZero"/>
         <c:crossBetween val="midCat"/>
       </c:valAx>
       <c:valAx>
-        <c:axId val="117809920"/>
+        <c:axId val="82189696"/>
         <c:scaling>
           <c:orientation val="minMax"/>
         </c:scaling>
@@ -11666,14 +11899,14 @@
             <c:manualLayout>
               <c:xMode val="edge"/>
               <c:yMode val="edge"/>
-              <c:x val="1.5526659790737855E-2"/>
-              <c:y val="0.15744181638332219"/>
+              <c:x val="1.5526659790737864E-2"/>
+              <c:y val="0.1574418163833223"/>
             </c:manualLayout>
           </c:layout>
         </c:title>
         <c:numFmt formatCode="General" sourceLinked="1"/>
         <c:tickLblPos val="nextTo"/>
-        <c:crossAx val="117803648"/>
+        <c:crossAx val="82187776"/>
         <c:crosses val="autoZero"/>
         <c:crossBetween val="midCat"/>
         <c:dispUnits>
@@ -11697,9 +11930,9 @@
         <c:manualLayout>
           <c:xMode val="edge"/>
           <c:yMode val="edge"/>
-          <c:x val="0.33184740796289608"/>
+          <c:x val="0.33184740796289636"/>
           <c:y val="0.28091111222562182"/>
-          <c:w val="0.48218278270771886"/>
+          <c:w val="0.48218278270771897"/>
           <c:h val="0.20027951920022735"/>
         </c:manualLayout>
       </c:layout>
@@ -11739,9 +11972,9 @@
           <c:layoutTarget val="inner"/>
           <c:xMode val="edge"/>
           <c:yMode val="edge"/>
-          <c:x val="0.23896786743618958"/>
+          <c:x val="0.23896786743618964"/>
           <c:y val="0.19018105787624004"/>
-          <c:w val="0.67775322362634116"/>
+          <c:w val="0.67775322362634161"/>
           <c:h val="0.60393576226700474"/>
         </c:manualLayout>
       </c:layout>
@@ -11866,7 +12099,7 @@
                   <c:v>439039.66666666669</c:v>
                 </c:pt>
                 <c:pt idx="3">
-                  <c:v>336553.33333333442</c:v>
+                  <c:v>336553.33333333454</c:v>
                 </c:pt>
                 <c:pt idx="4">
                   <c:v>223242.33333333328</c:v>
@@ -11881,11 +12114,11 @@
             </c:numRef>
           </c:yVal>
         </c:ser>
-        <c:axId val="117823360"/>
-        <c:axId val="117833728"/>
+        <c:axId val="82211584"/>
+        <c:axId val="82213504"/>
       </c:scatterChart>
       <c:valAx>
-        <c:axId val="117823360"/>
+        <c:axId val="82211584"/>
         <c:scaling>
           <c:orientation val="minMax"/>
         </c:scaling>
@@ -11909,12 +12142,12 @@
         </c:title>
         <c:numFmt formatCode="General" sourceLinked="1"/>
         <c:tickLblPos val="nextTo"/>
-        <c:crossAx val="117833728"/>
+        <c:crossAx val="82213504"/>
         <c:crosses val="autoZero"/>
         <c:crossBetween val="midCat"/>
       </c:valAx>
       <c:valAx>
-        <c:axId val="117833728"/>
+        <c:axId val="82213504"/>
         <c:scaling>
           <c:orientation val="minMax"/>
         </c:scaling>
@@ -11951,7 +12184,7 @@
         </c:title>
         <c:numFmt formatCode="General" sourceLinked="1"/>
         <c:tickLblPos val="nextTo"/>
-        <c:crossAx val="117823360"/>
+        <c:crossAx val="82211584"/>
         <c:crosses val="autoZero"/>
         <c:crossBetween val="midCat"/>
         <c:dispUnits>
@@ -12007,7 +12240,7 @@
           <c:layoutTarget val="inner"/>
           <c:xMode val="edge"/>
           <c:yMode val="edge"/>
-          <c:x val="0.25167407793034258"/>
+          <c:x val="0.25167407793034274"/>
           <c:y val="0.1961657764807371"/>
           <c:w val="0.68145651215085723"/>
           <c:h val="0.59147220233834408"/>
@@ -12149,11 +12382,11 @@
             </c:numRef>
           </c:yVal>
         </c:ser>
-        <c:axId val="117855360"/>
-        <c:axId val="117857280"/>
+        <c:axId val="82251776"/>
+        <c:axId val="82253696"/>
       </c:scatterChart>
       <c:valAx>
-        <c:axId val="117855360"/>
+        <c:axId val="82251776"/>
         <c:scaling>
           <c:orientation val="minMax"/>
         </c:scaling>
@@ -12177,12 +12410,12 @@
         </c:title>
         <c:numFmt formatCode="General" sourceLinked="1"/>
         <c:tickLblPos val="nextTo"/>
-        <c:crossAx val="117857280"/>
+        <c:crossAx val="82253696"/>
         <c:crosses val="autoZero"/>
         <c:crossBetween val="midCat"/>
       </c:valAx>
       <c:valAx>
-        <c:axId val="117857280"/>
+        <c:axId val="82253696"/>
         <c:scaling>
           <c:orientation val="minMax"/>
         </c:scaling>
@@ -12207,14 +12440,14 @@
             <c:manualLayout>
               <c:xMode val="edge"/>
               <c:yMode val="edge"/>
-              <c:x val="4.9990841624913973E-4"/>
+              <c:x val="4.9990841624913995E-4"/>
               <c:y val="0.14557274295520956"/>
             </c:manualLayout>
           </c:layout>
         </c:title>
         <c:numFmt formatCode="General" sourceLinked="1"/>
         <c:tickLblPos val="nextTo"/>
-        <c:crossAx val="117855360"/>
+        <c:crossAx val="82251776"/>
         <c:crosses val="autoZero"/>
         <c:crossBetween val="midCat"/>
         <c:dispUnits>
@@ -12238,7 +12471,7 @@
         <c:manualLayout>
           <c:xMode val="edge"/>
           <c:yMode val="edge"/>
-          <c:x val="0.72523849797358853"/>
+          <c:x val="0.72523849797358886"/>
           <c:y val="2.2072983306757946E-2"/>
           <c:w val="0.26918315890541217"/>
           <c:h val="0.37005203823213539"/>
@@ -12334,22 +12567,22 @@
                 <c:formatCode>General</c:formatCode>
                 <c:ptCount val="7"/>
                 <c:pt idx="0">
-                  <c:v>2916518.3333333246</c:v>
+                  <c:v>2916518.3333333237</c:v>
                 </c:pt>
                 <c:pt idx="1">
                   <c:v>3548596</c:v>
                 </c:pt>
                 <c:pt idx="2">
-                  <c:v>3641604.3333333246</c:v>
+                  <c:v>3641604.3333333237</c:v>
                 </c:pt>
                 <c:pt idx="3">
                   <c:v>3752554</c:v>
                 </c:pt>
                 <c:pt idx="4">
-                  <c:v>3751957.3333333246</c:v>
+                  <c:v>3751957.3333333237</c:v>
                 </c:pt>
                 <c:pt idx="5">
-                  <c:v>3163379.3333333246</c:v>
+                  <c:v>3163379.3333333237</c:v>
                 </c:pt>
                 <c:pt idx="6">
                   <c:v>2316015.6666666665</c:v>
@@ -12404,16 +12637,16 @@
                   <c:v>3417618</c:v>
                 </c:pt>
                 <c:pt idx="1">
-                  <c:v>3541983.3333333246</c:v>
+                  <c:v>3541983.3333333237</c:v>
                 </c:pt>
                 <c:pt idx="2">
-                  <c:v>4186630.3333333246</c:v>
+                  <c:v>4186630.3333333237</c:v>
                 </c:pt>
                 <c:pt idx="3">
-                  <c:v>3865757.3333333246</c:v>
+                  <c:v>3865757.3333333237</c:v>
                 </c:pt>
                 <c:pt idx="4">
-                  <c:v>3351520.3333333246</c:v>
+                  <c:v>3351520.3333333237</c:v>
                 </c:pt>
                 <c:pt idx="5">
                   <c:v>2573110.6666666665</c:v>
@@ -12425,11 +12658,11 @@
             </c:numRef>
           </c:yVal>
         </c:ser>
-        <c:axId val="118948224"/>
-        <c:axId val="118950144"/>
+        <c:axId val="82308096"/>
+        <c:axId val="82416768"/>
       </c:scatterChart>
       <c:valAx>
-        <c:axId val="118948224"/>
+        <c:axId val="82308096"/>
         <c:scaling>
           <c:orientation val="minMax"/>
         </c:scaling>
@@ -12453,12 +12686,12 @@
         </c:title>
         <c:numFmt formatCode="General" sourceLinked="1"/>
         <c:tickLblPos val="nextTo"/>
-        <c:crossAx val="118950144"/>
+        <c:crossAx val="82416768"/>
         <c:crosses val="autoZero"/>
         <c:crossBetween val="midCat"/>
       </c:valAx>
       <c:valAx>
-        <c:axId val="118950144"/>
+        <c:axId val="82416768"/>
         <c:scaling>
           <c:orientation val="minMax"/>
         </c:scaling>
@@ -12495,7 +12728,7 @@
         </c:title>
         <c:numFmt formatCode="General" sourceLinked="1"/>
         <c:tickLblPos val="nextTo"/>
-        <c:crossAx val="118948224"/>
+        <c:crossAx val="82308096"/>
         <c:crosses val="autoZero"/>
         <c:crossBetween val="midCat"/>
         <c:dispUnits>
@@ -12505,7 +12738,7 @@
               <c:manualLayout>
                 <c:xMode val="edge"/>
                 <c:yMode val="edge"/>
-                <c:x val="5.2908674877179027E-2"/>
+                <c:x val="5.2908674877179034E-2"/>
                 <c:y val="0.13069748424815747"/>
               </c:manualLayout>
             </c:layout>
@@ -12527,8 +12760,8 @@
           <c:yMode val="edge"/>
           <c:x val="0.74645915176128408"/>
           <c:y val="3.1728953295744433E-2"/>
-          <c:w val="0.23829177602799709"/>
-          <c:h val="0.39240497081364034"/>
+          <c:w val="0.23829177602799717"/>
+          <c:h val="0.39240497081364067"/>
         </c:manualLayout>
       </c:layout>
     </c:legend>
@@ -12568,7 +12801,7 @@
           <c:layoutTarget val="inner"/>
           <c:xMode val="edge"/>
           <c:yMode val="edge"/>
-          <c:x val="0.27331526740975698"/>
+          <c:x val="0.27331526740975715"/>
           <c:y val="0.15417250429903157"/>
           <c:w val="0.6395579773020682"/>
           <c:h val="0.63639460584668295"/>
@@ -12674,11 +12907,11 @@
             </c:numRef>
           </c:yVal>
         </c:ser>
-        <c:axId val="118971776"/>
-        <c:axId val="118986240"/>
+        <c:axId val="84101376"/>
+        <c:axId val="84111744"/>
       </c:scatterChart>
       <c:valAx>
-        <c:axId val="118971776"/>
+        <c:axId val="84101376"/>
         <c:scaling>
           <c:orientation val="minMax"/>
         </c:scaling>
@@ -12702,12 +12935,12 @@
         </c:title>
         <c:numFmt formatCode="General" sourceLinked="1"/>
         <c:tickLblPos val="nextTo"/>
-        <c:crossAx val="118986240"/>
+        <c:crossAx val="84111744"/>
         <c:crosses val="autoZero"/>
         <c:crossBetween val="midCat"/>
       </c:valAx>
       <c:valAx>
-        <c:axId val="118986240"/>
+        <c:axId val="84111744"/>
         <c:scaling>
           <c:orientation val="minMax"/>
         </c:scaling>
@@ -12733,14 +12966,14 @@
             <c:manualLayout>
               <c:xMode val="edge"/>
               <c:yMode val="edge"/>
-              <c:x val="1.0484649042163509E-3"/>
-              <c:y val="3.0254909728326495E-3"/>
+              <c:x val="1.0484649042163514E-3"/>
+              <c:y val="3.0254909728326508E-3"/>
             </c:manualLayout>
           </c:layout>
         </c:title>
         <c:numFmt formatCode="General" sourceLinked="1"/>
         <c:tickLblPos val="nextTo"/>
-        <c:crossAx val="118971776"/>
+        <c:crossAx val="84101376"/>
         <c:crosses val="autoZero"/>
         <c:crossBetween val="midCat"/>
       </c:valAx>
@@ -12758,9 +12991,9 @@
           <c:xMode val="edge"/>
           <c:yMode val="edge"/>
           <c:x val="0.75862316767774984"/>
-          <c:y val="3.8505089523589715E-3"/>
+          <c:y val="3.8505089523589724E-3"/>
           <c:w val="0.23805486882118021"/>
-          <c:h val="0.38220392438227913"/>
+          <c:h val="0.38220392438227935"/>
         </c:manualLayout>
       </c:layout>
     </c:legend>
@@ -12799,9 +13032,9 @@
           <c:layoutTarget val="inner"/>
           <c:xMode val="edge"/>
           <c:yMode val="edge"/>
-          <c:x val="0.20103018372703493"/>
+          <c:x val="0.20103018372703499"/>
           <c:y val="0.15417250429903157"/>
-          <c:w val="0.74169903762030309"/>
+          <c:w val="0.74169903762030376"/>
           <c:h val="0.63639460584668295"/>
         </c:manualLayout>
       </c:layout>
@@ -12905,11 +13138,11 @@
             </c:numRef>
           </c:yVal>
         </c:ser>
-        <c:axId val="119003392"/>
-        <c:axId val="119087488"/>
+        <c:axId val="84247680"/>
+        <c:axId val="84249600"/>
       </c:scatterChart>
       <c:valAx>
-        <c:axId val="119003392"/>
+        <c:axId val="84247680"/>
         <c:scaling>
           <c:orientation val="minMax"/>
         </c:scaling>
@@ -12933,12 +13166,12 @@
         </c:title>
         <c:numFmt formatCode="General" sourceLinked="1"/>
         <c:tickLblPos val="nextTo"/>
-        <c:crossAx val="119087488"/>
+        <c:crossAx val="84249600"/>
         <c:crosses val="autoZero"/>
         <c:crossBetween val="midCat"/>
       </c:valAx>
       <c:valAx>
-        <c:axId val="119087488"/>
+        <c:axId val="84249600"/>
         <c:scaling>
           <c:orientation val="minMax"/>
         </c:scaling>
@@ -12965,13 +13198,13 @@
               <c:xMode val="edge"/>
               <c:yMode val="edge"/>
               <c:x val="0"/>
-              <c:y val="4.5260096416540962E-4"/>
+              <c:y val="4.5260096416540983E-4"/>
             </c:manualLayout>
           </c:layout>
         </c:title>
         <c:numFmt formatCode="General" sourceLinked="1"/>
         <c:tickLblPos val="nextTo"/>
-        <c:crossAx val="119003392"/>
+        <c:crossAx val="84247680"/>
         <c:crosses val="autoZero"/>
         <c:crossBetween val="midCat"/>
       </c:valAx>
@@ -12982,10 +13215,10 @@
         <c:manualLayout>
           <c:xMode val="edge"/>
           <c:yMode val="edge"/>
-          <c:x val="0.74649131325072549"/>
+          <c:x val="0.74649131325072582"/>
           <c:y val="2.8746795755589102E-3"/>
           <c:w val="0.24875000000000044"/>
-          <c:h val="0.2804170879418294"/>
+          <c:h val="0.28041708794182951"/>
         </c:manualLayout>
       </c:layout>
     </c:legend>
@@ -13024,7 +13257,7 @@
           <c:layoutTarget val="inner"/>
           <c:xMode val="edge"/>
           <c:yMode val="edge"/>
-          <c:x val="0.20103018372703493"/>
+          <c:x val="0.20103018372703499"/>
           <c:y val="0.15417250429903157"/>
           <c:w val="0.7103310650137401"/>
           <c:h val="0.63639460584668295"/>
@@ -13130,11 +13363,11 @@
             </c:numRef>
           </c:yVal>
         </c:ser>
-        <c:axId val="119129216"/>
-        <c:axId val="119131136"/>
+        <c:axId val="84553728"/>
+        <c:axId val="84555648"/>
       </c:scatterChart>
       <c:valAx>
-        <c:axId val="119129216"/>
+        <c:axId val="84553728"/>
         <c:scaling>
           <c:orientation val="minMax"/>
         </c:scaling>
@@ -13158,12 +13391,12 @@
         </c:title>
         <c:numFmt formatCode="General" sourceLinked="1"/>
         <c:tickLblPos val="nextTo"/>
-        <c:crossAx val="119131136"/>
+        <c:crossAx val="84555648"/>
         <c:crosses val="autoZero"/>
         <c:crossBetween val="midCat"/>
       </c:valAx>
       <c:valAx>
-        <c:axId val="119131136"/>
+        <c:axId val="84555648"/>
         <c:scaling>
           <c:orientation val="minMax"/>
         </c:scaling>
@@ -13190,13 +13423,13 @@
               <c:xMode val="edge"/>
               <c:yMode val="edge"/>
               <c:x val="0"/>
-              <c:y val="1.9414305495277779E-3"/>
+              <c:y val="1.941430549527779E-3"/>
             </c:manualLayout>
           </c:layout>
         </c:title>
         <c:numFmt formatCode="General" sourceLinked="1"/>
         <c:tickLblPos val="nextTo"/>
-        <c:crossAx val="119129216"/>
+        <c:crossAx val="84553728"/>
         <c:crosses val="autoZero"/>
         <c:crossBetween val="midCat"/>
       </c:valAx>
@@ -13207,8 +13440,8 @@
         <c:manualLayout>
           <c:xMode val="edge"/>
           <c:yMode val="edge"/>
-          <c:x val="0.74710141650048878"/>
-          <c:y val="3.2613908872901856E-3"/>
+          <c:x val="0.74710141650048945"/>
+          <c:y val="3.2613908872901878E-3"/>
           <c:w val="0.24875000000000044"/>
           <c:h val="0.2526105100171831"/>
         </c:manualLayout>
@@ -13375,7 +13608,7 @@
                   <c:v>3361004.0833333307</c:v>
                 </c:pt>
                 <c:pt idx="3">
-                  <c:v>3537956.833333326</c:v>
+                  <c:v>3537956.8333333251</c:v>
                 </c:pt>
               </c:numCache>
             </c:numRef>
@@ -13445,7 +13678,7 @@
                   <c:v>4542165.5</c:v>
                 </c:pt>
                 <c:pt idx="3">
-                  <c:v>4516647.3333333218</c:v>
+                  <c:v>4516647.33333332</c:v>
                 </c:pt>
               </c:numCache>
             </c:numRef>
@@ -13512,20 +13745,20 @@
                   <c:v>2700266.75</c:v>
                 </c:pt>
                 <c:pt idx="2">
-                  <c:v>4443283.8333333218</c:v>
+                  <c:v>4443283.83333332</c:v>
                 </c:pt>
                 <c:pt idx="3">
-                  <c:v>4648950.8333333218</c:v>
+                  <c:v>4648950.83333332</c:v>
                 </c:pt>
               </c:numCache>
             </c:numRef>
           </c:yVal>
         </c:ser>
-        <c:axId val="100727808"/>
-        <c:axId val="117376128"/>
+        <c:axId val="87008000"/>
+        <c:axId val="94667520"/>
       </c:scatterChart>
       <c:valAx>
-        <c:axId val="100727808"/>
+        <c:axId val="87008000"/>
         <c:scaling>
           <c:orientation val="minMax"/>
         </c:scaling>
@@ -13580,12 +13813,12 @@
             <a:endParaRPr lang="he-IL"/>
           </a:p>
         </c:txPr>
-        <c:crossAx val="117376128"/>
+        <c:crossAx val="94667520"/>
         <c:crosses val="autoZero"/>
         <c:crossBetween val="midCat"/>
       </c:valAx>
       <c:valAx>
-        <c:axId val="117376128"/>
+        <c:axId val="94667520"/>
         <c:scaling>
           <c:orientation val="minMax"/>
         </c:scaling>
@@ -13640,7 +13873,7 @@
             <a:endParaRPr lang="he-IL"/>
           </a:p>
         </c:txPr>
-        <c:crossAx val="100727808"/>
+        <c:crossAx val="87008000"/>
         <c:crosses val="autoZero"/>
         <c:crossBetween val="midCat"/>
       </c:valAx>
@@ -13708,7 +13941,7 @@
         <c:manualLayout>
           <c:xMode val="edge"/>
           <c:yMode val="edge"/>
-          <c:x val="0.29698271604938364"/>
+          <c:x val="0.29698271604938387"/>
           <c:y val="1.9598765432098767E-2"/>
         </c:manualLayout>
       </c:layout>
@@ -13719,10 +13952,10 @@
           <c:layoutTarget val="inner"/>
           <c:xMode val="edge"/>
           <c:yMode val="edge"/>
-          <c:x val="0.11834554128418368"/>
+          <c:x val="0.11834554128418372"/>
           <c:y val="0.13633211262126071"/>
           <c:w val="0.83867335069706361"/>
-          <c:h val="0.65020473251029065"/>
+          <c:h val="0.65020473251029098"/>
         </c:manualLayout>
       </c:layout>
       <c:scatterChart>
@@ -13847,7 +14080,7 @@
                   <c:v>508444.66666666669</c:v>
                 </c:pt>
                 <c:pt idx="4">
-                  <c:v>298457.33333333425</c:v>
+                  <c:v>298457.33333333436</c:v>
                 </c:pt>
                 <c:pt idx="5">
                   <c:v>263309.66666666669</c:v>
@@ -13900,7 +14133,7 @@
                 <c:formatCode>General</c:formatCode>
                 <c:ptCount val="6"/>
                 <c:pt idx="0">
-                  <c:v>346775.33333333425</c:v>
+                  <c:v>346775.33333333436</c:v>
                 </c:pt>
                 <c:pt idx="1">
                   <c:v>412428</c:v>
@@ -13984,11 +14217,11 @@
           </c:yVal>
           <c:smooth val="1"/>
         </c:ser>
-        <c:axId val="119172096"/>
-        <c:axId val="119199232"/>
+        <c:axId val="84895616"/>
+        <c:axId val="84910464"/>
       </c:scatterChart>
       <c:valAx>
-        <c:axId val="119172096"/>
+        <c:axId val="84895616"/>
         <c:scaling>
           <c:logBase val="10"/>
           <c:orientation val="minMax"/>
@@ -14025,7 +14258,7 @@
             <a:endParaRPr lang="he-IL"/>
           </a:p>
         </c:txPr>
-        <c:crossAx val="119199232"/>
+        <c:crossAx val="84910464"/>
         <c:crosses val="autoZero"/>
         <c:crossBetween val="midCat"/>
         <c:dispUnits>
@@ -14036,7 +14269,7 @@
                 <c:xMode val="edge"/>
                 <c:yMode val="edge"/>
                 <c:x val="0.16714731977521224"/>
-                <c:y val="0.89250614506519865"/>
+                <c:y val="0.89250614506519832"/>
               </c:manualLayout>
             </c:layout>
             <c:tx>
@@ -14059,7 +14292,7 @@
         </c:dispUnits>
       </c:valAx>
       <c:valAx>
-        <c:axId val="119199232"/>
+        <c:axId val="84910464"/>
         <c:scaling>
           <c:logBase val="10"/>
           <c:orientation val="minMax"/>
@@ -14088,8 +14321,8 @@
             <c:manualLayout>
               <c:xMode val="edge"/>
               <c:yMode val="edge"/>
-              <c:x val="5.4127819912081704E-3"/>
-              <c:y val="0.14849966670832856"/>
+              <c:x val="5.4127819912081722E-3"/>
+              <c:y val="0.14849966670832862"/>
             </c:manualLayout>
           </c:layout>
         </c:title>
@@ -14106,7 +14339,7 @@
             <a:endParaRPr lang="he-IL"/>
           </a:p>
         </c:txPr>
-        <c:crossAx val="119172096"/>
+        <c:crossAx val="84895616"/>
         <c:crosses val="autoZero"/>
         <c:crossBetween val="midCat"/>
         <c:dispUnits>
@@ -14117,7 +14350,7 @@
                 <c:xMode val="edge"/>
                 <c:yMode val="edge"/>
                 <c:x val="3.9387791250020142E-2"/>
-                <c:y val="0.70501656042994476"/>
+                <c:y val="0.70501656042994443"/>
               </c:manualLayout>
             </c:layout>
           </c:dispUnitsLbl>
@@ -14139,7 +14372,7 @@
           <c:x val="0.70387777777777771"/>
           <c:y val="0.13293364197530871"/>
           <c:w val="0.27077119341563777"/>
-          <c:h val="0.24320679012345708"/>
+          <c:h val="0.24320679012345714"/>
         </c:manualLayout>
       </c:layout>
       <c:txPr>
@@ -14189,8 +14422,8 @@
         <c:manualLayout>
           <c:xMode val="edge"/>
           <c:yMode val="edge"/>
-          <c:x val="0.30246464097943987"/>
-          <c:y val="4.9300411522634011E-3"/>
+          <c:x val="0.30246464097943998"/>
+          <c:y val="4.9300411522634046E-3"/>
         </c:manualLayout>
       </c:layout>
     </c:title>
@@ -14202,7 +14435,7 @@
           <c:yMode val="edge"/>
           <c:x val="9.1044151213516833E-2"/>
           <c:y val="0.12084683023644599"/>
-          <c:w val="0.85291407613499604"/>
+          <c:w val="0.85291407613499626"/>
           <c:h val="0.68006790123456751"/>
         </c:manualLayout>
       </c:layout>
@@ -14319,10 +14552,10 @@
                   <c:v>3304135.6666666665</c:v>
                 </c:pt>
                 <c:pt idx="1">
-                  <c:v>2869966.333333326</c:v>
+                  <c:v>2869966.3333333251</c:v>
                 </c:pt>
                 <c:pt idx="2">
-                  <c:v>2197229.333333326</c:v>
+                  <c:v>2197229.3333333251</c:v>
                 </c:pt>
                 <c:pt idx="3">
                   <c:v>752369</c:v>
@@ -14459,11 +14692,11 @@
           </c:yVal>
           <c:smooth val="1"/>
         </c:ser>
-        <c:axId val="119243136"/>
-        <c:axId val="119245440"/>
+        <c:axId val="84950016"/>
+        <c:axId val="84985344"/>
       </c:scatterChart>
       <c:valAx>
-        <c:axId val="119243136"/>
+        <c:axId val="84950016"/>
         <c:scaling>
           <c:logBase val="10"/>
           <c:orientation val="minMax"/>
@@ -14500,7 +14733,7 @@
             <a:endParaRPr lang="he-IL"/>
           </a:p>
         </c:txPr>
-        <c:crossAx val="119245440"/>
+        <c:crossAx val="84985344"/>
         <c:crosses val="autoZero"/>
         <c:crossBetween val="midCat"/>
         <c:dispUnits>
@@ -14510,8 +14743,8 @@
               <c:manualLayout>
                 <c:xMode val="edge"/>
                 <c:yMode val="edge"/>
-                <c:x val="0.15599519495799793"/>
-                <c:y val="0.88483384773662432"/>
+                <c:x val="0.15599519495799805"/>
+                <c:y val="0.8848338477366241"/>
               </c:manualLayout>
             </c:layout>
             <c:tx>
@@ -14534,7 +14767,7 @@
         </c:dispUnits>
       </c:valAx>
       <c:valAx>
-        <c:axId val="119245440"/>
+        <c:axId val="84985344"/>
         <c:scaling>
           <c:logBase val="10"/>
           <c:orientation val="minMax"/>
@@ -14580,7 +14813,7 @@
             <a:endParaRPr lang="he-IL"/>
           </a:p>
         </c:txPr>
-        <c:crossAx val="119243136"/>
+        <c:crossAx val="84950016"/>
         <c:crosses val="autoZero"/>
         <c:crossBetween val="midCat"/>
         <c:dispUnits>
@@ -14590,8 +14823,8 @@
               <c:manualLayout>
                 <c:xMode val="edge"/>
                 <c:yMode val="edge"/>
-                <c:x val="6.7943586811511525E-2"/>
-                <c:y val="0.63284110162921525"/>
+                <c:x val="6.7943586811511553E-2"/>
+                <c:y val="0.63284110162921559"/>
               </c:manualLayout>
             </c:layout>
           </c:dispUnitsLbl>
@@ -14604,10 +14837,10 @@
         <c:manualLayout>
           <c:xMode val="edge"/>
           <c:yMode val="edge"/>
-          <c:x val="0.74808950213511893"/>
+          <c:x val="0.74808950213511916"/>
           <c:y val="0.12730419975698529"/>
-          <c:w val="0.2519104978648844"/>
-          <c:h val="0.24171781676896723"/>
+          <c:w val="0.25191049786488462"/>
+          <c:h val="0.24171781676896728"/>
         </c:manualLayout>
       </c:layout>
       <c:txPr>
@@ -14670,8 +14903,8 @@
           <c:xMode val="edge"/>
           <c:yMode val="edge"/>
           <c:x val="0.13665131481206391"/>
-          <c:y val="0.1240601503759402"/>
-          <c:w val="0.7969246768682231"/>
+          <c:y val="0.12406015037594023"/>
+          <c:w val="0.79692467686822333"/>
           <c:h val="0.67116255144032921"/>
         </c:manualLayout>
       </c:layout>
@@ -14726,7 +14959,7 @@
                   <c:v>734536.66666666744</c:v>
                 </c:pt>
                 <c:pt idx="2">
-                  <c:v>367090.33333333425</c:v>
+                  <c:v>367090.33333333436</c:v>
                 </c:pt>
                 <c:pt idx="3">
                   <c:v>199922</c:v>
@@ -14791,16 +15024,16 @@
                   <c:v>3441018.6666666665</c:v>
                 </c:pt>
                 <c:pt idx="2">
-                  <c:v>2865332.333333326</c:v>
+                  <c:v>2865332.3333333251</c:v>
                 </c:pt>
                 <c:pt idx="3">
                   <c:v>980397.33333333442</c:v>
                 </c:pt>
                 <c:pt idx="4">
-                  <c:v>469029.33333333425</c:v>
+                  <c:v>469029.33333333436</c:v>
                 </c:pt>
                 <c:pt idx="5">
-                  <c:v>372552.33333333425</c:v>
+                  <c:v>372552.33333333436</c:v>
                 </c:pt>
               </c:numCache>
             </c:numRef>
@@ -14925,11 +15158,11 @@
           </c:yVal>
           <c:smooth val="1"/>
         </c:ser>
-        <c:axId val="119433472"/>
-        <c:axId val="119448320"/>
+        <c:axId val="87250048"/>
+        <c:axId val="87252352"/>
       </c:scatterChart>
       <c:valAx>
-        <c:axId val="119433472"/>
+        <c:axId val="87250048"/>
         <c:scaling>
           <c:logBase val="10"/>
           <c:orientation val="minMax"/>
@@ -14966,7 +15199,7 @@
             <a:endParaRPr lang="he-IL"/>
           </a:p>
         </c:txPr>
-        <c:crossAx val="119448320"/>
+        <c:crossAx val="87252352"/>
         <c:crosses val="autoZero"/>
         <c:crossBetween val="midCat"/>
         <c:dispUnits>
@@ -14976,7 +15209,7 @@
               <c:manualLayout>
                 <c:xMode val="edge"/>
                 <c:yMode val="edge"/>
-                <c:x val="0.15049794238683201"/>
+                <c:x val="0.15049794238683212"/>
                 <c:y val="0.9006666666666665"/>
               </c:manualLayout>
             </c:layout>
@@ -14999,7 +15232,7 @@
         </c:dispUnits>
       </c:valAx>
       <c:valAx>
-        <c:axId val="119448320"/>
+        <c:axId val="87252352"/>
         <c:scaling>
           <c:logBase val="10"/>
           <c:orientation val="minMax"/>
@@ -15028,7 +15261,7 @@
             <c:manualLayout>
               <c:xMode val="edge"/>
               <c:yMode val="edge"/>
-              <c:x val="1.683827160493832E-2"/>
+              <c:x val="1.6838271604938327E-2"/>
               <c:y val="0.17207201646090534"/>
             </c:manualLayout>
           </c:layout>
@@ -15046,7 +15279,7 @@
             <a:endParaRPr lang="he-IL"/>
           </a:p>
         </c:txPr>
-        <c:crossAx val="119433472"/>
+        <c:crossAx val="87250048"/>
         <c:crosses val="autoZero"/>
         <c:crossBetween val="midCat"/>
         <c:dispUnits>
@@ -15072,7 +15305,7 @@
           <c:yMode val="edge"/>
           <c:x val="0.71004691358024763"/>
           <c:y val="0.13000047926340033"/>
-          <c:w val="0.27042263374485775"/>
+          <c:w val="0.27042263374485803"/>
           <c:h val="0.23284310699588479"/>
         </c:manualLayout>
       </c:layout>
@@ -15130,10 +15363,10 @@
           <c:layoutTarget val="inner"/>
           <c:xMode val="edge"/>
           <c:yMode val="edge"/>
-          <c:x val="0.19779506172839548"/>
-          <c:y val="0.16862683448786508"/>
-          <c:w val="0.8303876127081925"/>
-          <c:h val="0.64240184651819032"/>
+          <c:x val="0.19779506172839553"/>
+          <c:y val="0.16862683448786514"/>
+          <c:w val="0.83038761270819283"/>
+          <c:h val="0.64240184651819099"/>
         </c:manualLayout>
       </c:layout>
       <c:scatterChart>
@@ -15184,7 +15417,7 @@
                   <c:v>3230949.6666666665</c:v>
                 </c:pt>
                 <c:pt idx="2">
-                  <c:v>2492363.333333326</c:v>
+                  <c:v>2492363.3333333251</c:v>
                 </c:pt>
                 <c:pt idx="3">
                   <c:v>1688724.3333333333</c:v>
@@ -15240,13 +15473,13 @@
                   <c:v>9505060.333333334</c:v>
                 </c:pt>
                 <c:pt idx="1">
-                  <c:v>8107776.3333333218</c:v>
+                  <c:v>8107776.33333332</c:v>
                 </c:pt>
                 <c:pt idx="2">
                   <c:v>6567910</c:v>
                 </c:pt>
                 <c:pt idx="3">
-                  <c:v>4012969.333333326</c:v>
+                  <c:v>4012969.3333333251</c:v>
                 </c:pt>
                 <c:pt idx="4">
                   <c:v>1843918</c:v>
@@ -15358,7 +15591,7 @@
                   <c:v>0</c:v>
                 </c:pt>
                 <c:pt idx="2">
-                  <c:v>5353316.3333333218</c:v>
+                  <c:v>5353316.33333332</c:v>
                 </c:pt>
                 <c:pt idx="3">
                   <c:v>3443884.6666666665</c:v>
@@ -15371,11 +15604,11 @@
           </c:yVal>
           <c:smooth val="1"/>
         </c:ser>
-        <c:axId val="119471488"/>
-        <c:axId val="119486336"/>
+        <c:axId val="87271680"/>
+        <c:axId val="87278336"/>
       </c:scatterChart>
       <c:valAx>
-        <c:axId val="119471488"/>
+        <c:axId val="87271680"/>
         <c:scaling>
           <c:logBase val="10"/>
           <c:orientation val="minMax"/>
@@ -15412,7 +15645,7 @@
             <a:endParaRPr lang="he-IL"/>
           </a:p>
         </c:txPr>
-        <c:crossAx val="119486336"/>
+        <c:crossAx val="87278336"/>
         <c:crosses val="autoZero"/>
         <c:crossBetween val="midCat"/>
         <c:dispUnits>
@@ -15445,7 +15678,7 @@
         </c:dispUnits>
       </c:valAx>
       <c:valAx>
-        <c:axId val="119486336"/>
+        <c:axId val="87278336"/>
         <c:scaling>
           <c:logBase val="10"/>
           <c:orientation val="minMax"/>
@@ -15491,7 +15724,7 @@
             <a:endParaRPr lang="he-IL"/>
           </a:p>
         </c:txPr>
-        <c:crossAx val="119471488"/>
+        <c:crossAx val="87271680"/>
         <c:crosses val="autoZero"/>
         <c:crossBetween val="midCat"/>
         <c:dispUnits>
@@ -15501,8 +15734,8 @@
               <c:manualLayout>
                 <c:xMode val="edge"/>
                 <c:yMode val="edge"/>
-                <c:x val="3.7702057613168805E-2"/>
-                <c:y val="0.68855036157286587"/>
+                <c:x val="3.7702057613168811E-2"/>
+                <c:y val="0.68855036157286553"/>
               </c:manualLayout>
             </c:layout>
             <c:txPr>
@@ -15525,9 +15758,9 @@
         <c:manualLayout>
           <c:xMode val="edge"/>
           <c:yMode val="edge"/>
-          <c:x val="0.39010658436214113"/>
-          <c:y val="0.57578425307058312"/>
-          <c:w val="0.37132716049382802"/>
+          <c:x val="0.39010658436214141"/>
+          <c:y val="0.57578425307058356"/>
+          <c:w val="0.37132716049382813"/>
           <c:h val="0.21009006638427374"/>
         </c:manualLayout>
       </c:layout>
@@ -15579,7 +15812,7 @@
           <c:yMode val="edge"/>
           <c:x val="0.27425637860082308"/>
           <c:y val="0.16139711934156378"/>
-          <c:w val="0.60164444444444676"/>
+          <c:w val="0.6016444444444472"/>
           <c:h val="0.62753789599302601"/>
         </c:manualLayout>
       </c:layout>
@@ -15625,10 +15858,10 @@
                 <c:formatCode>General</c:formatCode>
                 <c:ptCount val="5"/>
                 <c:pt idx="0">
-                  <c:v>3869147.333333326</c:v>
+                  <c:v>3869147.3333333251</c:v>
                 </c:pt>
                 <c:pt idx="1">
-                  <c:v>3206382.333333326</c:v>
+                  <c:v>3206382.3333333251</c:v>
                 </c:pt>
                 <c:pt idx="2">
                   <c:v>2466095</c:v>
@@ -15696,7 +15929,7 @@
                   <c:v>7722472</c:v>
                 </c:pt>
                 <c:pt idx="4">
-                  <c:v>3475493.333333326</c:v>
+                  <c:v>3475493.3333333251</c:v>
                 </c:pt>
               </c:numCache>
             </c:numRef>
@@ -15746,10 +15979,10 @@
                   <c:v>1730760.6666666681</c:v>
                 </c:pt>
                 <c:pt idx="1">
-                  <c:v>2636600.333333326</c:v>
+                  <c:v>2636600.3333333251</c:v>
                 </c:pt>
                 <c:pt idx="2">
-                  <c:v>3988994.333333326</c:v>
+                  <c:v>3988994.3333333251</c:v>
                 </c:pt>
                 <c:pt idx="3">
                   <c:v>3687996.6666666665</c:v>
@@ -15811,18 +16044,18 @@
                   <c:v>6705087.6666666595</c:v>
                 </c:pt>
                 <c:pt idx="4">
-                  <c:v>3152453.333333326</c:v>
+                  <c:v>3152453.3333333251</c:v>
                 </c:pt>
               </c:numCache>
             </c:numRef>
           </c:yVal>
           <c:smooth val="1"/>
         </c:ser>
-        <c:axId val="129200896"/>
-        <c:axId val="129203200"/>
+        <c:axId val="87293312"/>
+        <c:axId val="97912704"/>
       </c:scatterChart>
       <c:valAx>
-        <c:axId val="129200896"/>
+        <c:axId val="87293312"/>
         <c:scaling>
           <c:logBase val="10"/>
           <c:orientation val="minMax"/>
@@ -15849,7 +16082,7 @@
         <c:numFmt formatCode="General" sourceLinked="1"/>
         <c:majorTickMark val="none"/>
         <c:tickLblPos val="nextTo"/>
-        <c:crossAx val="129203200"/>
+        <c:crossAx val="97912704"/>
         <c:crosses val="autoZero"/>
         <c:crossBetween val="midCat"/>
         <c:dispUnits>
@@ -15882,7 +16115,7 @@
         </c:dispUnits>
       </c:valAx>
       <c:valAx>
-        <c:axId val="129203200"/>
+        <c:axId val="97912704"/>
         <c:scaling>
           <c:logBase val="10"/>
           <c:orientation val="minMax"/>
@@ -15910,15 +16143,15 @@
             <c:manualLayout>
               <c:xMode val="edge"/>
               <c:yMode val="edge"/>
-              <c:x val="2.7109876543209972E-2"/>
-              <c:y val="0.18736882716049438"/>
+              <c:x val="2.7109876543209989E-2"/>
+              <c:y val="0.18736882716049447"/>
             </c:manualLayout>
           </c:layout>
         </c:title>
         <c:numFmt formatCode="General" sourceLinked="1"/>
         <c:majorTickMark val="none"/>
         <c:tickLblPos val="nextTo"/>
-        <c:crossAx val="129200896"/>
+        <c:crossAx val="87293312"/>
         <c:crosses val="autoZero"/>
         <c:crossBetween val="midCat"/>
         <c:dispUnits>
@@ -15928,7 +16161,7 @@
               <c:manualLayout>
                 <c:xMode val="edge"/>
                 <c:yMode val="edge"/>
-                <c:x val="8.990329218107028E-2"/>
+                <c:x val="8.9903292181070335E-2"/>
                 <c:y val="0.68240483539094654"/>
               </c:manualLayout>
             </c:layout>
@@ -16001,7 +16234,7 @@
         <c:manualLayout>
           <c:xMode val="edge"/>
           <c:yMode val="edge"/>
-          <c:x val="0.32766131687242867"/>
+          <c:x val="0.32766131687242878"/>
           <c:y val="1.3065843621399179E-2"/>
         </c:manualLayout>
       </c:layout>
@@ -16013,7 +16246,7 @@
           <c:xMode val="edge"/>
           <c:yMode val="edge"/>
           <c:x val="0.22105267489711933"/>
-          <c:y val="0.14821347736625554"/>
+          <c:y val="0.14821347736625559"/>
           <c:w val="0.8064850747723975"/>
           <c:h val="0.65813220164609065"/>
         </c:manualLayout>
@@ -16060,7 +16293,7 @@
                 <c:formatCode>General</c:formatCode>
                 <c:ptCount val="5"/>
                 <c:pt idx="0">
-                  <c:v>2791797.333333326</c:v>
+                  <c:v>2791797.3333333251</c:v>
                 </c:pt>
                 <c:pt idx="1">
                   <c:v>2112348.6666666665</c:v>
@@ -16181,10 +16414,10 @@
                   <c:v>1317836</c:v>
                 </c:pt>
                 <c:pt idx="1">
-                  <c:v>2357365.333333326</c:v>
+                  <c:v>2357365.3333333251</c:v>
                 </c:pt>
                 <c:pt idx="2">
-                  <c:v>5104964.3333333218</c:v>
+                  <c:v>5104964.33333332</c:v>
                 </c:pt>
                 <c:pt idx="3">
                   <c:v>4721669.6666666595</c:v>
@@ -16240,18 +16473,18 @@
                   <c:v>8893218.333333334</c:v>
                 </c:pt>
                 <c:pt idx="4">
-                  <c:v>4502357.3333333218</c:v>
+                  <c:v>4502357.33333332</c:v>
                 </c:pt>
               </c:numCache>
             </c:numRef>
           </c:yVal>
           <c:smooth val="1"/>
         </c:ser>
-        <c:axId val="129234816"/>
-        <c:axId val="129253760"/>
+        <c:axId val="97944320"/>
+        <c:axId val="97946624"/>
       </c:scatterChart>
       <c:valAx>
-        <c:axId val="129234816"/>
+        <c:axId val="97944320"/>
         <c:scaling>
           <c:logBase val="10"/>
           <c:orientation val="minMax"/>
@@ -16288,7 +16521,7 @@
             <a:endParaRPr lang="he-IL"/>
           </a:p>
         </c:txPr>
-        <c:crossAx val="129253760"/>
+        <c:crossAx val="97946624"/>
         <c:crosses val="autoZero"/>
         <c:crossBetween val="midCat"/>
         <c:dispUnits>
@@ -16298,7 +16531,7 @@
               <c:manualLayout>
                 <c:xMode val="edge"/>
                 <c:yMode val="edge"/>
-                <c:x val="0.12657619074049395"/>
+                <c:x val="0.126576190740494"/>
                 <c:y val="0.89749552772808572"/>
               </c:manualLayout>
             </c:layout>
@@ -16322,7 +16555,7 @@
         </c:dispUnits>
       </c:valAx>
       <c:valAx>
-        <c:axId val="129253760"/>
+        <c:axId val="97946624"/>
         <c:scaling>
           <c:logBase val="10"/>
           <c:orientation val="minMax"/>
@@ -16368,7 +16601,7 @@
             <a:endParaRPr lang="he-IL"/>
           </a:p>
         </c:txPr>
-        <c:crossAx val="129234816"/>
+        <c:crossAx val="97944320"/>
         <c:crosses val="autoZero"/>
         <c:crossBetween val="midCat"/>
         <c:dispUnits>
@@ -16378,8 +16611,8 @@
               <c:manualLayout>
                 <c:xMode val="edge"/>
                 <c:yMode val="edge"/>
-                <c:x val="6.4853497942387164E-2"/>
-                <c:y val="0.67306584362140165"/>
+                <c:x val="6.4853497942387206E-2"/>
+                <c:y val="0.67306584362140198"/>
               </c:manualLayout>
             </c:layout>
             <c:txPr>
@@ -16402,9 +16635,9 @@
         <c:manualLayout>
           <c:xMode val="edge"/>
           <c:yMode val="edge"/>
-          <c:x val="0.41399218106996022"/>
+          <c:x val="0.41399218106996044"/>
           <c:y val="0.5998472222222222"/>
-          <c:w val="0.28007777777777887"/>
+          <c:w val="0.28007777777777898"/>
           <c:h val="0.20693307790908963"/>
         </c:manualLayout>
       </c:layout>
@@ -16428,6 +16661,7 @@
 
 <file path=word/charts/chart26.xml><?xml version="1.0" encoding="utf-8"?>
 <c:chartSpace xmlns:c="http://schemas.openxmlformats.org/drawingml/2006/chart" xmlns:a="http://schemas.openxmlformats.org/drawingml/2006/main" xmlns:r="http://schemas.openxmlformats.org/officeDocument/2006/relationships">
+  <c:date1904 val="1"/>
   <c:lang val="he-IL"/>
   <c:chart>
     <c:title>
@@ -16455,8 +16689,8 @@
         <c:manualLayout>
           <c:xMode val="edge"/>
           <c:yMode val="edge"/>
-          <c:x val="0.22214032921810678"/>
-          <c:y val="1.8837448559670799E-3"/>
+          <c:x val="0.22214032921810672"/>
+          <c:y val="1.8837448559670801E-3"/>
         </c:manualLayout>
       </c:layout>
     </c:title>
@@ -16468,7 +16702,7 @@
           <c:yMode val="edge"/>
           <c:x val="0.22105267489711933"/>
           <c:y val="0.15019187242798351"/>
-          <c:w val="0.79692467686822266"/>
+          <c:w val="0.79692467686822288"/>
           <c:h val="0.67116255144032921"/>
         </c:manualLayout>
       </c:layout>
@@ -16650,11 +16884,11 @@
           </c:yVal>
           <c:smooth val="1"/>
         </c:ser>
-        <c:axId val="129276928"/>
-        <c:axId val="129299584"/>
+        <c:axId val="103876480"/>
+        <c:axId val="103899136"/>
       </c:scatterChart>
       <c:valAx>
-        <c:axId val="129276928"/>
+        <c:axId val="103876480"/>
         <c:scaling>
           <c:orientation val="minMax"/>
           <c:max val="8"/>
@@ -16681,7 +16915,7 @@
             <c:manualLayout>
               <c:xMode val="edge"/>
               <c:yMode val="edge"/>
-              <c:x val="0.40186870816086762"/>
+              <c:x val="0.40186870816086789"/>
               <c:y val="0.87816100823045284"/>
             </c:manualLayout>
           </c:layout>
@@ -16699,12 +16933,12 @@
             <a:endParaRPr lang="he-IL"/>
           </a:p>
         </c:txPr>
-        <c:crossAx val="129299584"/>
+        <c:crossAx val="103899136"/>
         <c:crosses val="autoZero"/>
         <c:crossBetween val="midCat"/>
       </c:valAx>
       <c:valAx>
-        <c:axId val="129299584"/>
+        <c:axId val="103899136"/>
         <c:scaling>
           <c:logBase val="10"/>
           <c:orientation val="minMax"/>
@@ -16733,7 +16967,7 @@
             <c:manualLayout>
               <c:xMode val="edge"/>
               <c:yMode val="edge"/>
-              <c:x val="1.6838271604938306E-2"/>
+              <c:x val="1.6838271604938313E-2"/>
               <c:y val="0.17207201646090534"/>
             </c:manualLayout>
           </c:layout>
@@ -16751,7 +16985,7 @@
             <a:endParaRPr lang="he-IL"/>
           </a:p>
         </c:txPr>
-        <c:crossAx val="129276928"/>
+        <c:crossAx val="103876480"/>
         <c:crosses val="autoZero"/>
         <c:crossBetween val="midCat"/>
         <c:dispUnits>
@@ -16778,7 +17012,7 @@
           <c:x val="0.72034156378600811"/>
           <c:y val="0.22146141975308639"/>
           <c:w val="0.27521975308641977"/>
-          <c:h val="0.37784979423868387"/>
+          <c:h val="0.37784979423868398"/>
         </c:manualLayout>
       </c:layout>
       <c:txPr>
@@ -16830,7 +17064,7 @@
           <c:xMode val="edge"/>
           <c:yMode val="edge"/>
           <c:x val="0.30053539094650206"/>
-          <c:y val="1.8837448559670799E-3"/>
+          <c:y val="1.8837448559670801E-3"/>
         </c:manualLayout>
       </c:layout>
     </c:title>
@@ -16842,7 +17076,7 @@
           <c:yMode val="edge"/>
           <c:x val="0.22105267489711933"/>
           <c:y val="0.15019187242798351"/>
-          <c:w val="0.79692467686822266"/>
+          <c:w val="0.79692467686822288"/>
           <c:h val="0.67116255144032921"/>
         </c:manualLayout>
       </c:layout>
@@ -16879,7 +17113,7 @@
                 <c:formatCode>General</c:formatCode>
                 <c:ptCount val="3"/>
                 <c:pt idx="0">
-                  <c:v>2492363.3333333279</c:v>
+                  <c:v>2492363.333333327</c:v>
                 </c:pt>
                 <c:pt idx="1">
                   <c:v>2466095</c:v>
@@ -16970,10 +17204,10 @@
                   <c:v>2305973</c:v>
                 </c:pt>
                 <c:pt idx="1">
-                  <c:v>3988994.3333333279</c:v>
+                  <c:v>3988994.333333327</c:v>
                 </c:pt>
                 <c:pt idx="2">
-                  <c:v>5104964.3333333256</c:v>
+                  <c:v>5104964.3333333237</c:v>
                 </c:pt>
               </c:numCache>
             </c:numRef>
@@ -17011,7 +17245,7 @@
                 <c:formatCode>General</c:formatCode>
                 <c:ptCount val="2"/>
                 <c:pt idx="0">
-                  <c:v>5353316.3333333256</c:v>
+                  <c:v>5353316.3333333237</c:v>
                 </c:pt>
                 <c:pt idx="1">
                   <c:v>10716753</c:v>
@@ -17021,11 +17255,11 @@
           </c:yVal>
           <c:smooth val="1"/>
         </c:ser>
-        <c:axId val="129335296"/>
-        <c:axId val="129337216"/>
+        <c:axId val="103942784"/>
+        <c:axId val="103949056"/>
       </c:scatterChart>
       <c:valAx>
-        <c:axId val="129335296"/>
+        <c:axId val="103942784"/>
         <c:scaling>
           <c:orientation val="minMax"/>
           <c:max val="8"/>
@@ -17052,7 +17286,7 @@
             <c:manualLayout>
               <c:xMode val="edge"/>
               <c:yMode val="edge"/>
-              <c:x val="0.40186870816086762"/>
+              <c:x val="0.40186870816086789"/>
               <c:y val="0.87816100823045284"/>
             </c:manualLayout>
           </c:layout>
@@ -17070,12 +17304,12 @@
             <a:endParaRPr lang="he-IL"/>
           </a:p>
         </c:txPr>
-        <c:crossAx val="129337216"/>
+        <c:crossAx val="103949056"/>
         <c:crosses val="autoZero"/>
         <c:crossBetween val="midCat"/>
       </c:valAx>
       <c:valAx>
-        <c:axId val="129337216"/>
+        <c:axId val="103949056"/>
         <c:scaling>
           <c:logBase val="10"/>
           <c:orientation val="minMax"/>
@@ -17104,7 +17338,7 @@
             <c:manualLayout>
               <c:xMode val="edge"/>
               <c:yMode val="edge"/>
-              <c:x val="1.6838271604938306E-2"/>
+              <c:x val="1.6838271604938313E-2"/>
               <c:y val="0.17207201646090534"/>
             </c:manualLayout>
           </c:layout>
@@ -17122,7 +17356,7 @@
             <a:endParaRPr lang="he-IL"/>
           </a:p>
         </c:txPr>
-        <c:crossAx val="129335296"/>
+        <c:crossAx val="103942784"/>
         <c:crosses val="autoZero"/>
         <c:crossBetween val="midCat"/>
         <c:dispUnits>
@@ -17147,7 +17381,7 @@
           <c:xMode val="edge"/>
           <c:yMode val="edge"/>
           <c:x val="0.37540329218107032"/>
-          <c:y val="0.5938379629629611"/>
+          <c:y val="0.59383796296296065"/>
           <c:w val="0.30263209876543212"/>
           <c:h val="0.23412551440329218"/>
         </c:manualLayout>
@@ -17208,7 +17442,7 @@
           <c:xMode val="edge"/>
           <c:yMode val="edge"/>
           <c:x val="2.0905349794238678E-2"/>
-          <c:y val="0.28341718106995989"/>
+          <c:y val="0.28341718106996011"/>
           <c:w val="0.97386831275720154"/>
           <c:h val="0.54672685185185188"/>
         </c:manualLayout>
@@ -17229,7 +17463,7 @@
                 <c:formatCode>0.000</c:formatCode>
                 <c:ptCount val="1"/>
                 <c:pt idx="0">
-                  <c:v>0.98956153224895971</c:v>
+                  <c:v>0.98956153224895949</c:v>
                 </c:pt>
               </c:numCache>
             </c:numRef>
@@ -17248,7 +17482,7 @@
                 <c:formatCode>0.000</c:formatCode>
                 <c:ptCount val="1"/>
                 <c:pt idx="0">
-                  <c:v>0.7538927147831983</c:v>
+                  <c:v>0.75389271478319875</c:v>
                 </c:pt>
               </c:numCache>
             </c:numRef>
@@ -17296,11 +17530,11 @@
           <c:showVal val="1"/>
         </c:dLbls>
         <c:overlap val="-25"/>
-        <c:axId val="129401984"/>
-        <c:axId val="129403520"/>
+        <c:axId val="103993344"/>
+        <c:axId val="103994880"/>
       </c:barChart>
       <c:catAx>
-        <c:axId val="129401984"/>
+        <c:axId val="103993344"/>
         <c:scaling>
           <c:orientation val="minMax"/>
         </c:scaling>
@@ -17308,14 +17542,14 @@
         <c:axPos val="b"/>
         <c:majorTickMark val="none"/>
         <c:tickLblPos val="none"/>
-        <c:crossAx val="129403520"/>
+        <c:crossAx val="103994880"/>
         <c:crosses val="autoZero"/>
         <c:auto val="1"/>
         <c:lblAlgn val="ctr"/>
         <c:lblOffset val="100"/>
       </c:catAx>
       <c:valAx>
-        <c:axId val="129403520"/>
+        <c:axId val="103994880"/>
         <c:scaling>
           <c:orientation val="minMax"/>
         </c:scaling>
@@ -17324,7 +17558,7 @@
         <c:numFmt formatCode="0.000" sourceLinked="1"/>
         <c:majorTickMark val="none"/>
         <c:tickLblPos val="none"/>
-        <c:crossAx val="129401984"/>
+        <c:crossAx val="103993344"/>
         <c:crosses val="autoZero"/>
         <c:crossBetween val="between"/>
       </c:valAx>
@@ -17335,10 +17569,10 @@
         <c:manualLayout>
           <c:xMode val="edge"/>
           <c:yMode val="edge"/>
-          <c:x val="0.11526566004060823"/>
+          <c:x val="0.11526566004060826"/>
           <c:y val="0.85133343372684567"/>
           <c:w val="0.82239588477366243"/>
-          <c:h val="0.11813425925925962"/>
+          <c:h val="0.11813425925925969"/>
         </c:manualLayout>
       </c:layout>
     </c:legend>
@@ -17387,7 +17621,7 @@
           <c:xMode val="edge"/>
           <c:yMode val="edge"/>
           <c:x val="2.0905349794238678E-2"/>
-          <c:y val="0.28341718106995989"/>
+          <c:y val="0.28341718106996011"/>
           <c:w val="0.97386831275720154"/>
           <c:h val="0.54672685185185188"/>
         </c:manualLayout>
@@ -17446,7 +17680,7 @@
                 <c:formatCode>0.000</c:formatCode>
                 <c:ptCount val="1"/>
                 <c:pt idx="0">
-                  <c:v>0.49278031968625602</c:v>
+                  <c:v>0.49278031968625613</c:v>
                 </c:pt>
               </c:numCache>
             </c:numRef>
@@ -17475,11 +17709,11 @@
           <c:showVal val="1"/>
         </c:dLbls>
         <c:overlap val="-25"/>
-        <c:axId val="129472768"/>
-        <c:axId val="129486848"/>
+        <c:axId val="104023168"/>
+        <c:axId val="104024704"/>
       </c:barChart>
       <c:catAx>
-        <c:axId val="129472768"/>
+        <c:axId val="104023168"/>
         <c:scaling>
           <c:orientation val="minMax"/>
         </c:scaling>
@@ -17487,14 +17721,14 @@
         <c:axPos val="b"/>
         <c:majorTickMark val="none"/>
         <c:tickLblPos val="none"/>
-        <c:crossAx val="129486848"/>
+        <c:crossAx val="104024704"/>
         <c:crosses val="autoZero"/>
         <c:auto val="1"/>
         <c:lblAlgn val="ctr"/>
         <c:lblOffset val="100"/>
       </c:catAx>
       <c:valAx>
-        <c:axId val="129486848"/>
+        <c:axId val="104024704"/>
         <c:scaling>
           <c:orientation val="minMax"/>
         </c:scaling>
@@ -17503,7 +17737,7 @@
         <c:numFmt formatCode="0.000" sourceLinked="1"/>
         <c:majorTickMark val="none"/>
         <c:tickLblPos val="none"/>
-        <c:crossAx val="129472768"/>
+        <c:crossAx val="104023168"/>
         <c:crosses val="autoZero"/>
         <c:crossBetween val="between"/>
       </c:valAx>
@@ -17515,9 +17749,9 @@
           <c:xMode val="edge"/>
           <c:yMode val="edge"/>
           <c:x val="0.12518147386462908"/>
-          <c:y val="0.85777281556647256"/>
+          <c:y val="0.85777281556647311"/>
           <c:w val="0.82239588477366243"/>
-          <c:h val="0.11813425925925962"/>
+          <c:h val="0.11813425925925969"/>
         </c:manualLayout>
       </c:layout>
     </c:legend>
@@ -17541,7 +17775,7 @@
           <c:xMode val="edge"/>
           <c:yMode val="edge"/>
           <c:x val="0.23701376480059694"/>
-          <c:y val="0.10556621880998104"/>
+          <c:y val="0.10556621880998107"/>
           <c:w val="0.70446586944711709"/>
           <c:h val="0.71978629830580265"/>
         </c:manualLayout>
@@ -17682,7 +17916,7 @@
                   <c:v>2461252.1666666665</c:v>
                 </c:pt>
                 <c:pt idx="3">
-                  <c:v>2793364.333333326</c:v>
+                  <c:v>2793364.3333333251</c:v>
                 </c:pt>
               </c:numCache>
             </c:numRef>
@@ -17749,10 +17983,10 @@
                   <c:v>2572699.5</c:v>
                 </c:pt>
                 <c:pt idx="2">
-                  <c:v>4242937.5833333218</c:v>
+                  <c:v>4242937.58333332</c:v>
                 </c:pt>
                 <c:pt idx="3">
-                  <c:v>4642455.8333333218</c:v>
+                  <c:v>4642455.83333332</c:v>
                 </c:pt>
               </c:numCache>
             </c:numRef>
@@ -17819,7 +18053,7 @@
                   <c:v>2289453.1666666665</c:v>
                 </c:pt>
                 <c:pt idx="2">
-                  <c:v>4278168.3333333218</c:v>
+                  <c:v>4278168.33333332</c:v>
                 </c:pt>
                 <c:pt idx="3">
                   <c:v>4523298.6666666595</c:v>
@@ -17828,11 +18062,11 @@
             </c:numRef>
           </c:yVal>
         </c:ser>
-        <c:axId val="117385088"/>
-        <c:axId val="117391360"/>
+        <c:axId val="115758592"/>
+        <c:axId val="115766784"/>
       </c:scatterChart>
       <c:valAx>
-        <c:axId val="117385088"/>
+        <c:axId val="115758592"/>
         <c:scaling>
           <c:orientation val="minMax"/>
         </c:scaling>
@@ -17887,13 +18121,13 @@
             <a:endParaRPr lang="he-IL"/>
           </a:p>
         </c:txPr>
-        <c:crossAx val="117391360"/>
+        <c:crossAx val="115766784"/>
         <c:crosses val="autoZero"/>
         <c:crossBetween val="midCat"/>
         <c:majorUnit val="2"/>
       </c:valAx>
       <c:valAx>
-        <c:axId val="117391360"/>
+        <c:axId val="115766784"/>
         <c:scaling>
           <c:orientation val="minMax"/>
         </c:scaling>
@@ -17948,7 +18182,7 @@
             <a:endParaRPr lang="he-IL"/>
           </a:p>
         </c:txPr>
-        <c:crossAx val="117385088"/>
+        <c:crossAx val="115758592"/>
         <c:crosses val="autoZero"/>
         <c:crossBetween val="midCat"/>
       </c:valAx>
@@ -18030,7 +18264,7 @@
           <c:xMode val="edge"/>
           <c:yMode val="edge"/>
           <c:x val="2.0905349794238678E-2"/>
-          <c:y val="0.28341718106995956"/>
+          <c:y val="0.28341718106995978"/>
           <c:w val="0.97386831275720154"/>
           <c:h val="0.54672685185185188"/>
         </c:manualLayout>
@@ -18108,7 +18342,7 @@
                 <c:formatCode>0.000</c:formatCode>
                 <c:ptCount val="1"/>
                 <c:pt idx="0">
-                  <c:v>0.90795134220848839</c:v>
+                  <c:v>0.90795134220848872</c:v>
                 </c:pt>
               </c:numCache>
             </c:numRef>
@@ -18118,11 +18352,11 @@
           <c:showVal val="1"/>
         </c:dLbls>
         <c:overlap val="-25"/>
-        <c:axId val="129588608"/>
-        <c:axId val="129598592"/>
+        <c:axId val="104057088"/>
+        <c:axId val="104067072"/>
       </c:barChart>
       <c:catAx>
-        <c:axId val="129588608"/>
+        <c:axId val="104057088"/>
         <c:scaling>
           <c:orientation val="minMax"/>
         </c:scaling>
@@ -18130,14 +18364,14 @@
         <c:axPos val="b"/>
         <c:majorTickMark val="none"/>
         <c:tickLblPos val="none"/>
-        <c:crossAx val="129598592"/>
+        <c:crossAx val="104067072"/>
         <c:crosses val="autoZero"/>
         <c:auto val="1"/>
         <c:lblAlgn val="ctr"/>
         <c:lblOffset val="100"/>
       </c:catAx>
       <c:valAx>
-        <c:axId val="129598592"/>
+        <c:axId val="104067072"/>
         <c:scaling>
           <c:orientation val="minMax"/>
         </c:scaling>
@@ -18146,7 +18380,7 @@
         <c:numFmt formatCode="0.000" sourceLinked="1"/>
         <c:majorTickMark val="none"/>
         <c:tickLblPos val="none"/>
-        <c:crossAx val="129588608"/>
+        <c:crossAx val="104057088"/>
         <c:crosses val="autoZero"/>
         <c:crossBetween val="between"/>
       </c:valAx>
@@ -18158,9 +18392,9 @@
           <c:xMode val="edge"/>
           <c:yMode val="edge"/>
           <c:x val="7.8349382716049382E-2"/>
-          <c:y val="0.85777263374485702"/>
+          <c:y val="0.85777263374485724"/>
           <c:w val="0.85311604938271557"/>
-          <c:h val="0.11813425925925952"/>
+          <c:h val="0.11813425925925959"/>
         </c:manualLayout>
       </c:layout>
     </c:legend>
@@ -18209,7 +18443,7 @@
           <c:xMode val="edge"/>
           <c:yMode val="edge"/>
           <c:x val="2.0905349794238678E-2"/>
-          <c:y val="0.28341718106995956"/>
+          <c:y val="0.28341718106995978"/>
           <c:w val="0.97386831275720154"/>
           <c:h val="0.54672685185185188"/>
         </c:manualLayout>
@@ -18230,7 +18464,7 @@
                 <c:formatCode>0.000</c:formatCode>
                 <c:ptCount val="1"/>
                 <c:pt idx="0">
-                  <c:v>0.98980940065219924</c:v>
+                  <c:v>0.98980940065219958</c:v>
                 </c:pt>
               </c:numCache>
             </c:numRef>
@@ -18297,11 +18531,11 @@
           <c:showVal val="1"/>
         </c:dLbls>
         <c:overlap val="-25"/>
-        <c:axId val="129696512"/>
-        <c:axId val="129698048"/>
+        <c:axId val="116448640"/>
+        <c:axId val="118060160"/>
       </c:barChart>
       <c:catAx>
-        <c:axId val="129696512"/>
+        <c:axId val="116448640"/>
         <c:scaling>
           <c:orientation val="minMax"/>
         </c:scaling>
@@ -18309,14 +18543,14 @@
         <c:axPos val="b"/>
         <c:majorTickMark val="none"/>
         <c:tickLblPos val="none"/>
-        <c:crossAx val="129698048"/>
+        <c:crossAx val="118060160"/>
         <c:crosses val="autoZero"/>
         <c:auto val="1"/>
         <c:lblAlgn val="ctr"/>
         <c:lblOffset val="100"/>
       </c:catAx>
       <c:valAx>
-        <c:axId val="129698048"/>
+        <c:axId val="118060160"/>
         <c:scaling>
           <c:orientation val="minMax"/>
         </c:scaling>
@@ -18325,7 +18559,7 @@
         <c:numFmt formatCode="0.000" sourceLinked="1"/>
         <c:majorTickMark val="none"/>
         <c:tickLblPos val="none"/>
-        <c:crossAx val="129696512"/>
+        <c:crossAx val="116448640"/>
         <c:crosses val="autoZero"/>
         <c:crossBetween val="between"/>
       </c:valAx>
@@ -18337,9 +18571,9 @@
           <c:xMode val="edge"/>
           <c:yMode val="edge"/>
           <c:x val="7.8349382716049382E-2"/>
-          <c:y val="0.85777263374485702"/>
+          <c:y val="0.85777263374485724"/>
           <c:w val="0.85311604938271557"/>
-          <c:h val="0.11813425925925952"/>
+          <c:h val="0.11813425925925959"/>
         </c:manualLayout>
       </c:layout>
     </c:legend>
@@ -18488,7 +18722,7 @@
                   <c:v>121270.09375</c:v>
                 </c:pt>
                 <c:pt idx="1">
-                  <c:v>186447.27604166721</c:v>
+                  <c:v>186447.27604166733</c:v>
                 </c:pt>
                 <c:pt idx="2">
                   <c:v>315812.22916666692</c:v>
@@ -18555,7 +18789,7 @@
                 <c:formatCode>General</c:formatCode>
                 <c:ptCount val="4"/>
                 <c:pt idx="0">
-                  <c:v>174280.71354166721</c:v>
+                  <c:v>174280.71354166733</c:v>
                 </c:pt>
                 <c:pt idx="1">
                   <c:v>304595.8125</c:v>
@@ -18640,11 +18874,11 @@
             </c:numRef>
           </c:yVal>
         </c:ser>
-        <c:axId val="117420800"/>
-        <c:axId val="117422720"/>
+        <c:axId val="118012544"/>
+        <c:axId val="118020352"/>
       </c:scatterChart>
       <c:valAx>
-        <c:axId val="117420800"/>
+        <c:axId val="118012544"/>
         <c:scaling>
           <c:orientation val="minMax"/>
         </c:scaling>
@@ -18699,12 +18933,12 @@
             <a:endParaRPr lang="he-IL"/>
           </a:p>
         </c:txPr>
-        <c:crossAx val="117422720"/>
+        <c:crossAx val="118020352"/>
         <c:crosses val="autoZero"/>
         <c:crossBetween val="midCat"/>
       </c:valAx>
       <c:valAx>
-        <c:axId val="117422720"/>
+        <c:axId val="118020352"/>
         <c:scaling>
           <c:orientation val="minMax"/>
         </c:scaling>
@@ -18759,7 +18993,7 @@
             <a:endParaRPr lang="he-IL"/>
           </a:p>
         </c:txPr>
-        <c:crossAx val="117420800"/>
+        <c:crossAx val="118012544"/>
         <c:crosses val="autoZero"/>
         <c:crossBetween val="midCat"/>
       </c:valAx>
@@ -18816,7 +19050,7 @@
           <c:yMode val="edge"/>
           <c:x val="0.10834283124681372"/>
           <c:y val="9.5279341706366524E-2"/>
-          <c:w val="0.66020325157197224"/>
+          <c:w val="0.66020325157197246"/>
           <c:h val="0.70378286949731106"/>
         </c:manualLayout>
       </c:layout>
@@ -18880,7 +19114,7 @@
                 <c:formatCode>General</c:formatCode>
                 <c:ptCount val="4"/>
                 <c:pt idx="0">
-                  <c:v>5802.9870545442527</c:v>
+                  <c:v>5802.9870545442509</c:v>
                 </c:pt>
                 <c:pt idx="1">
                   <c:v>39241.194468788024</c:v>
@@ -19114,11 +19348,11 @@
             </c:numRef>
           </c:yVal>
         </c:ser>
-        <c:axId val="117443968"/>
-        <c:axId val="117450240"/>
+        <c:axId val="118278400"/>
+        <c:axId val="118342784"/>
       </c:scatterChart>
       <c:valAx>
-        <c:axId val="117443968"/>
+        <c:axId val="118278400"/>
         <c:scaling>
           <c:orientation val="minMax"/>
         </c:scaling>
@@ -19173,12 +19407,12 @@
             <a:endParaRPr lang="he-IL"/>
           </a:p>
         </c:txPr>
-        <c:crossAx val="117450240"/>
+        <c:crossAx val="118342784"/>
         <c:crosses val="autoZero"/>
         <c:crossBetween val="midCat"/>
       </c:valAx>
       <c:valAx>
-        <c:axId val="117450240"/>
+        <c:axId val="118342784"/>
         <c:scaling>
           <c:orientation val="minMax"/>
         </c:scaling>
@@ -19233,7 +19467,7 @@
             <a:endParaRPr lang="he-IL"/>
           </a:p>
         </c:txPr>
-        <c:crossAx val="117443968"/>
+        <c:crossAx val="118278400"/>
         <c:crosses val="autoZero"/>
         <c:crossBetween val="midCat"/>
       </c:valAx>
@@ -19319,9 +19553,9 @@
           <c:layoutTarget val="inner"/>
           <c:xMode val="edge"/>
           <c:yMode val="edge"/>
-          <c:x val="0.11724759405074349"/>
+          <c:x val="0.11724759405074348"/>
           <c:y val="6.4432048772738587E-2"/>
-          <c:w val="0.68989063867016864"/>
+          <c:w val="0.68989063867016887"/>
           <c:h val="0.79702004322166242"/>
         </c:manualLayout>
       </c:layout>
@@ -19467,7 +19701,7 @@
                   <c:v>57723.933333333327</c:v>
                 </c:pt>
                 <c:pt idx="3">
-                  <c:v>53493.23333333325</c:v>
+                  <c:v>53493.233333333228</c:v>
                 </c:pt>
               </c:numCache>
             </c:numRef>
@@ -19613,17 +19847,17 @@
                   <c:v>77735.233333333308</c:v>
                 </c:pt>
                 <c:pt idx="3">
-                  <c:v>75012.966666666485</c:v>
+                  <c:v>75012.966666666427</c:v>
                 </c:pt>
               </c:numCache>
             </c:numRef>
           </c:yVal>
         </c:ser>
-        <c:axId val="117463680"/>
-        <c:axId val="117474048"/>
+        <c:axId val="118581504"/>
+        <c:axId val="118820864"/>
       </c:scatterChart>
       <c:valAx>
-        <c:axId val="117463680"/>
+        <c:axId val="118581504"/>
         <c:scaling>
           <c:orientation val="minMax"/>
         </c:scaling>
@@ -19678,12 +19912,12 @@
             <a:endParaRPr lang="he-IL"/>
           </a:p>
         </c:txPr>
-        <c:crossAx val="117474048"/>
+        <c:crossAx val="118820864"/>
         <c:crosses val="autoZero"/>
         <c:crossBetween val="midCat"/>
       </c:valAx>
       <c:valAx>
-        <c:axId val="117474048"/>
+        <c:axId val="118820864"/>
         <c:scaling>
           <c:orientation val="minMax"/>
         </c:scaling>
@@ -19738,7 +19972,7 @@
             <a:endParaRPr lang="he-IL"/>
           </a:p>
         </c:txPr>
-        <c:crossAx val="117463680"/>
+        <c:crossAx val="118581504"/>
         <c:crosses val="autoZero"/>
         <c:crossBetween val="midCat"/>
       </c:valAx>
@@ -19757,9 +19991,9 @@
           <c:xMode val="edge"/>
           <c:yMode val="edge"/>
           <c:x val="0.714031103778206"/>
-          <c:y val="0.32429778327952202"/>
-          <c:w val="0.28596894931280958"/>
-          <c:h val="0.46138395380003405"/>
+          <c:y val="0.32429778327952213"/>
+          <c:w val="0.28596894931280986"/>
+          <c:h val="0.46138395380003416"/>
         </c:manualLayout>
       </c:layout>
       <c:spPr>
@@ -19834,8 +20068,8 @@
           <c:layoutTarget val="inner"/>
           <c:xMode val="edge"/>
           <c:yMode val="edge"/>
-          <c:x val="0.21991213864224499"/>
-          <c:y val="0.10013654984069213"/>
+          <c:x val="0.2199121386422451"/>
+          <c:y val="0.10013654984069217"/>
           <c:w val="0.71767651384002562"/>
           <c:h val="0.73419874632193505"/>
         </c:manualLayout>
@@ -20043,10 +20277,10 @@
                   <c:v>239572.69999999998</c:v>
                 </c:pt>
                 <c:pt idx="2">
-                  <c:v>279153.53333333437</c:v>
+                  <c:v>279153.53333333455</c:v>
                 </c:pt>
                 <c:pt idx="3">
-                  <c:v>310083.83333333395</c:v>
+                  <c:v>310083.83333333407</c:v>
                 </c:pt>
               </c:numCache>
             </c:numRef>
@@ -20113,7 +20347,7 @@
                   <c:v>65559.200000000012</c:v>
                 </c:pt>
                 <c:pt idx="2">
-                  <c:v>73959.466666666485</c:v>
+                  <c:v>73959.466666666427</c:v>
                 </c:pt>
                 <c:pt idx="3">
                   <c:v>83025.166666666672</c:v>
@@ -20122,11 +20356,11 @@
             </c:numRef>
           </c:yVal>
         </c:ser>
-        <c:axId val="117499776"/>
-        <c:axId val="117506048"/>
+        <c:axId val="119089024"/>
+        <c:axId val="119263232"/>
       </c:scatterChart>
       <c:valAx>
-        <c:axId val="117499776"/>
+        <c:axId val="119089024"/>
         <c:scaling>
           <c:orientation val="minMax"/>
         </c:scaling>
@@ -20181,13 +20415,13 @@
             <a:endParaRPr lang="he-IL"/>
           </a:p>
         </c:txPr>
-        <c:crossAx val="117506048"/>
+        <c:crossAx val="119263232"/>
         <c:crosses val="autoZero"/>
         <c:crossBetween val="midCat"/>
         <c:majorUnit val="2"/>
       </c:valAx>
       <c:valAx>
-        <c:axId val="117506048"/>
+        <c:axId val="119263232"/>
         <c:scaling>
           <c:orientation val="minMax"/>
         </c:scaling>
@@ -20242,7 +20476,7 @@
             <a:endParaRPr lang="he-IL"/>
           </a:p>
         </c:txPr>
-        <c:crossAx val="117499776"/>
+        <c:crossAx val="119089024"/>
         <c:crosses val="autoZero"/>
         <c:crossBetween val="midCat"/>
       </c:valAx>
@@ -20288,6 +20522,7 @@
 
 <file path=word/charts/chart8.xml><?xml version="1.0" encoding="utf-8"?>
 <c:chartSpace xmlns:c="http://schemas.openxmlformats.org/drawingml/2006/chart" xmlns:a="http://schemas.openxmlformats.org/drawingml/2006/main" xmlns:r="http://schemas.openxmlformats.org/officeDocument/2006/relationships">
+  <c:date1904 val="1"/>
   <c:lang val="he-IL"/>
   <c:chart>
     <c:autoTitleDeleted val="1"/>
@@ -20299,8 +20534,8 @@
           <c:yMode val="edge"/>
           <c:x val="0.21004309262358292"/>
           <c:y val="0.10101010101010102"/>
-          <c:w val="0.73034640779978843"/>
-          <c:h val="0.73188000260298214"/>
+          <c:w val="0.73034640779978865"/>
+          <c:h val="0.73188000260298236"/>
         </c:manualLayout>
       </c:layout>
       <c:scatterChart>
@@ -20585,11 +20820,11 @@
             </c:numRef>
           </c:yVal>
         </c:ser>
-        <c:axId val="117551872"/>
-        <c:axId val="117553792"/>
+        <c:axId val="123446016"/>
+        <c:axId val="123797888"/>
       </c:scatterChart>
       <c:valAx>
-        <c:axId val="117551872"/>
+        <c:axId val="123446016"/>
         <c:scaling>
           <c:orientation val="minMax"/>
         </c:scaling>
@@ -20644,13 +20879,13 @@
             <a:endParaRPr lang="he-IL"/>
           </a:p>
         </c:txPr>
-        <c:crossAx val="117553792"/>
+        <c:crossAx val="123797888"/>
         <c:crosses val="autoZero"/>
         <c:crossBetween val="midCat"/>
         <c:majorUnit val="2"/>
       </c:valAx>
       <c:valAx>
-        <c:axId val="117553792"/>
+        <c:axId val="123797888"/>
         <c:scaling>
           <c:orientation val="minMax"/>
         </c:scaling>
@@ -20705,7 +20940,7 @@
             <a:endParaRPr lang="he-IL"/>
           </a:p>
         </c:txPr>
-        <c:crossAx val="117551872"/>
+        <c:crossAx val="123446016"/>
         <c:crosses val="autoZero"/>
         <c:crossBetween val="midCat"/>
       </c:valAx>
@@ -20883,13 +21118,13 @@
                 <c:formatCode>General</c:formatCode>
                 <c:ptCount val="4"/>
                 <c:pt idx="0">
-                  <c:v>8193.4666666666399</c:v>
+                  <c:v>8193.4666666666326</c:v>
                 </c:pt>
                 <c:pt idx="1">
                   <c:v>8565.9484848484844</c:v>
                 </c:pt>
                 <c:pt idx="2">
-                  <c:v>8071.2333333333218</c:v>
+                  <c:v>8071.2333333333199</c:v>
                 </c:pt>
                 <c:pt idx="3">
                   <c:v>7849.8333333333285</c:v>
@@ -21032,17 +21267,17 @@
                   <c:v>12135.699999999983</c:v>
                 </c:pt>
                 <c:pt idx="3">
-                  <c:v>11383.86666666664</c:v>
+                  <c:v>11383.866666666634</c:v>
                 </c:pt>
               </c:numCache>
             </c:numRef>
           </c:yVal>
         </c:ser>
-        <c:axId val="117648768"/>
-        <c:axId val="117663232"/>
+        <c:axId val="128882176"/>
+        <c:axId val="128884096"/>
       </c:scatterChart>
       <c:valAx>
-        <c:axId val="117648768"/>
+        <c:axId val="128882176"/>
         <c:scaling>
           <c:orientation val="minMax"/>
         </c:scaling>
@@ -21097,12 +21332,12 @@
             <a:endParaRPr lang="he-IL"/>
           </a:p>
         </c:txPr>
-        <c:crossAx val="117663232"/>
+        <c:crossAx val="128884096"/>
         <c:crosses val="autoZero"/>
         <c:crossBetween val="midCat"/>
       </c:valAx>
       <c:valAx>
-        <c:axId val="117663232"/>
+        <c:axId val="128884096"/>
         <c:scaling>
           <c:orientation val="minMax"/>
         </c:scaling>
@@ -21157,7 +21392,7 @@
             <a:endParaRPr lang="he-IL"/>
           </a:p>
         </c:txPr>
-        <c:crossAx val="117648768"/>
+        <c:crossAx val="128882176"/>
         <c:crosses val="autoZero"/>
         <c:crossBetween val="midCat"/>
       </c:valAx>
@@ -21491,7 +21726,7 @@
 </file>
 
 <file path=customXml/itemProps1.xml><?xml version="1.0" encoding="utf-8"?>
-<ds:datastoreItem xmlns:ds="http://schemas.openxmlformats.org/officeDocument/2006/customXml" ds:itemID="{0BC83184-8D5D-4349-B809-4136B81860B4}">
+<ds:datastoreItem xmlns:ds="http://schemas.openxmlformats.org/officeDocument/2006/customXml" ds:itemID="{79A41171-1C60-4AE4-849B-B8AAB484E846}">
   <ds:schemaRefs>
     <ds:schemaRef ds:uri="http://schemas.openxmlformats.org/officeDocument/2006/bibliography"/>
   </ds:schemaRefs>

</xml_diff>